<commit_message>
Bunch of stuff AND formats for commint
Added: 1.3.4 | 3.6
Removed: 1.8.1 | 4.1.1
Reformated: 1.4.1 | 1.15.1 | 2.5.2 | 2.6 | 3.4 | 4.3 | 5.5.1
Updated: 1.8 with 1.8.1 | 1.13.2 | 1.17 | 1.17.1 | 1.18 | 1.18.1 | 4.8 | 6.3 | 6.6.1

FORMATS
Added - Added chapter or paragraph
Removed - Removed chapter or paragraph
Reformated - Changed format/appearence of sentences or changed it a lit a bit without changing meaning of paragraph
Updated: Changed meaning and/or point of paragraph (for example fixes some holes in it)
</commit_message>
<xml_diff>
--- a/Constitution_of_PDSDSS.docx
+++ b/Constitution_of_PDSDSS.docx
@@ -20,7 +20,7 @@
     </w:p>
     <w:p>
       <w:pPr>
-        <w:pStyle w:val="a3"/>
+        <w:pStyle w:val="ListParagraph"/>
         <w:numPr>
           <w:ilvl w:val="0"/>
           <w:numId w:val="4"/>
@@ -54,7 +54,7 @@
     </w:p>
     <w:p>
       <w:pPr>
-        <w:pStyle w:val="a3"/>
+        <w:pStyle w:val="ListParagraph"/>
         <w:numPr>
           <w:ilvl w:val="1"/>
           <w:numId w:val="4"/>
@@ -116,7 +116,7 @@
     </w:p>
     <w:p>
       <w:pPr>
-        <w:pStyle w:val="a3"/>
+        <w:pStyle w:val="ListParagraph"/>
         <w:numPr>
           <w:ilvl w:val="1"/>
           <w:numId w:val="4"/>
@@ -157,7 +157,7 @@
     </w:p>
     <w:p>
       <w:pPr>
-        <w:pStyle w:val="a3"/>
+        <w:pStyle w:val="ListParagraph"/>
         <w:numPr>
           <w:ilvl w:val="1"/>
           <w:numId w:val="4"/>
@@ -198,7 +198,7 @@
     </w:p>
     <w:p>
       <w:pPr>
-        <w:pStyle w:val="a3"/>
+        <w:pStyle w:val="ListParagraph"/>
         <w:numPr>
           <w:ilvl w:val="2"/>
           <w:numId w:val="4"/>
@@ -232,7 +232,7 @@
     </w:p>
     <w:p>
       <w:pPr>
-        <w:pStyle w:val="a3"/>
+        <w:pStyle w:val="ListParagraph"/>
         <w:numPr>
           <w:ilvl w:val="2"/>
           <w:numId w:val="4"/>
@@ -287,7 +287,7 @@
     </w:p>
     <w:p>
       <w:pPr>
-        <w:pStyle w:val="a3"/>
+        <w:pStyle w:val="ListParagraph"/>
         <w:numPr>
           <w:ilvl w:val="2"/>
           <w:numId w:val="4"/>
@@ -335,7 +335,27 @@
     </w:p>
     <w:p>
       <w:pPr>
-        <w:pStyle w:val="a3"/>
+        <w:pStyle w:val="ListParagraph"/>
+        <w:numPr>
+          <w:ilvl w:val="2"/>
+          <w:numId w:val="4"/>
+        </w:numPr>
+        <w:rPr>
+          <w:sz w:val="24"/>
+          <w:szCs w:val="36"/>
+        </w:rPr>
+      </w:pPr>
+      <w:r>
+        <w:rPr>
+          <w:sz w:val="24"/>
+          <w:szCs w:val="36"/>
+        </w:rPr>
+        <w:t>Боты не являются участниками сервера</w:t>
+      </w:r>
+    </w:p>
+    <w:p>
+      <w:pPr>
+        <w:pStyle w:val="ListParagraph"/>
         <w:numPr>
           <w:ilvl w:val="1"/>
           <w:numId w:val="4"/>
@@ -355,7 +375,7 @@
     </w:p>
     <w:p>
       <w:pPr>
-        <w:pStyle w:val="a3"/>
+        <w:pStyle w:val="ListParagraph"/>
         <w:numPr>
           <w:ilvl w:val="2"/>
           <w:numId w:val="4"/>
@@ -377,7 +397,7 @@
           <w:sz w:val="24"/>
           <w:szCs w:val="24"/>
         </w:rPr>
-        <w:t xml:space="preserve"> сообщений запрещён в любом</w:t>
+        <w:t xml:space="preserve"> сообщений в любом</w:t>
       </w:r>
       <w:r>
         <w:rPr>
@@ -398,6 +418,20 @@
           <w:sz w:val="24"/>
           <w:szCs w:val="24"/>
         </w:rPr>
+        <w:t xml:space="preserve"> </w:t>
+      </w:r>
+      <w:r>
+        <w:rPr>
+          <w:sz w:val="24"/>
+          <w:szCs w:val="24"/>
+        </w:rPr>
+        <w:t>запрещён</w:t>
+      </w:r>
+      <w:r>
+        <w:rPr>
+          <w:sz w:val="24"/>
+          <w:szCs w:val="24"/>
+        </w:rPr>
         <w:t xml:space="preserve">, </w:t>
       </w:r>
       <w:r>
@@ -414,6 +448,7 @@
         </w:rPr>
         <w:t>#</w:t>
       </w:r>
+      <w:proofErr w:type="spellStart"/>
       <w:r>
         <w:rPr>
           <w:sz w:val="24"/>
@@ -422,10 +457,11 @@
         </w:rPr>
         <w:t>getlev</w:t>
       </w:r>
-    </w:p>
-    <w:p>
-      <w:pPr>
-        <w:pStyle w:val="a3"/>
+      <w:proofErr w:type="spellEnd"/>
+    </w:p>
+    <w:p>
+      <w:pPr>
+        <w:pStyle w:val="ListParagraph"/>
         <w:numPr>
           <w:ilvl w:val="2"/>
           <w:numId w:val="4"/>
@@ -440,12 +476,28 @@
           <w:sz w:val="24"/>
           <w:szCs w:val="24"/>
         </w:rPr>
-        <w:t>Спам перезаходом в голосовой канал запрещён</w:t>
-      </w:r>
-    </w:p>
-    <w:p>
-      <w:pPr>
-        <w:pStyle w:val="a3"/>
+        <w:t xml:space="preserve">Спам </w:t>
+      </w:r>
+      <w:proofErr w:type="spellStart"/>
+      <w:r>
+        <w:rPr>
+          <w:sz w:val="24"/>
+          <w:szCs w:val="24"/>
+        </w:rPr>
+        <w:t>перезаходом</w:t>
+      </w:r>
+      <w:proofErr w:type="spellEnd"/>
+      <w:r>
+        <w:rPr>
+          <w:sz w:val="24"/>
+          <w:szCs w:val="24"/>
+        </w:rPr>
+        <w:t xml:space="preserve"> в голосовой канал запрещён</w:t>
+      </w:r>
+    </w:p>
+    <w:p>
+      <w:pPr>
+        <w:pStyle w:val="ListParagraph"/>
         <w:numPr>
           <w:ilvl w:val="2"/>
           <w:numId w:val="4"/>
@@ -465,7 +517,7 @@
     </w:p>
     <w:p>
       <w:pPr>
-        <w:pStyle w:val="a3"/>
+        <w:pStyle w:val="ListParagraph"/>
         <w:numPr>
           <w:ilvl w:val="2"/>
           <w:numId w:val="4"/>
@@ -520,7 +572,7 @@
     </w:p>
     <w:p>
       <w:pPr>
-        <w:pStyle w:val="a3"/>
+        <w:pStyle w:val="ListParagraph"/>
         <w:numPr>
           <w:ilvl w:val="2"/>
           <w:numId w:val="4"/>
@@ -551,6 +603,7 @@
         </w:rPr>
         <w:t xml:space="preserve"> не против </w:t>
       </w:r>
+      <w:proofErr w:type="spellStart"/>
       <w:r>
         <w:rPr>
           <w:sz w:val="24"/>
@@ -558,6 +611,7 @@
         </w:rPr>
         <w:t>доксинга</w:t>
       </w:r>
+      <w:proofErr w:type="spellEnd"/>
       <w:r>
         <w:rPr>
           <w:sz w:val="24"/>
@@ -597,7 +651,7 @@
     </w:p>
     <w:p>
       <w:pPr>
-        <w:pStyle w:val="a3"/>
+        <w:pStyle w:val="ListParagraph"/>
         <w:numPr>
           <w:ilvl w:val="1"/>
           <w:numId w:val="4"/>
@@ -617,7 +671,7 @@
     </w:p>
     <w:p>
       <w:pPr>
-        <w:pStyle w:val="a3"/>
+        <w:pStyle w:val="ListParagraph"/>
         <w:numPr>
           <w:ilvl w:val="1"/>
           <w:numId w:val="4"/>
@@ -637,7 +691,7 @@
     </w:p>
     <w:p>
       <w:pPr>
-        <w:pStyle w:val="a3"/>
+        <w:pStyle w:val="ListParagraph"/>
         <w:numPr>
           <w:ilvl w:val="1"/>
           <w:numId w:val="4"/>
@@ -657,7 +711,7 @@
     </w:p>
     <w:p>
       <w:pPr>
-        <w:pStyle w:val="a3"/>
+        <w:pStyle w:val="ListParagraph"/>
         <w:numPr>
           <w:ilvl w:val="2"/>
           <w:numId w:val="4"/>
@@ -691,34 +745,124 @@
     </w:p>
     <w:p>
       <w:pPr>
-        <w:pStyle w:val="a3"/>
-        <w:numPr>
-          <w:ilvl w:val="1"/>
-          <w:numId w:val="4"/>
-        </w:numPr>
-        <w:rPr>
-          <w:sz w:val="24"/>
-          <w:szCs w:val="24"/>
-        </w:rPr>
-      </w:pPr>
-      <w:r>
-        <w:rPr>
-          <w:sz w:val="24"/>
-          <w:szCs w:val="24"/>
-        </w:rPr>
-        <w:t>Запреты и права пользователей распространяются следующим образом</w:t>
-      </w:r>
-      <w:r>
-        <w:rPr>
-          <w:sz w:val="24"/>
-          <w:szCs w:val="24"/>
-        </w:rPr>
-        <w:tab/>
-      </w:r>
-    </w:p>
-    <w:p>
-      <w:pPr>
-        <w:pStyle w:val="a3"/>
+        <w:pStyle w:val="ListParagraph"/>
+        <w:numPr>
+          <w:ilvl w:val="1"/>
+          <w:numId w:val="4"/>
+        </w:numPr>
+        <w:rPr>
+          <w:sz w:val="24"/>
+          <w:szCs w:val="24"/>
+        </w:rPr>
+      </w:pPr>
+      <w:r>
+        <w:rPr>
+          <w:sz w:val="24"/>
+          <w:szCs w:val="24"/>
+        </w:rPr>
+        <w:t>Разрешено все, что не запрещено конституцией на прямую или косвенно</w:t>
+      </w:r>
+    </w:p>
+    <w:p>
+      <w:pPr>
+        <w:pStyle w:val="ListParagraph"/>
+        <w:numPr>
+          <w:ilvl w:val="1"/>
+          <w:numId w:val="4"/>
+        </w:numPr>
+        <w:rPr>
+          <w:sz w:val="24"/>
+          <w:szCs w:val="24"/>
+        </w:rPr>
+      </w:pPr>
+      <w:r>
+        <w:rPr>
+          <w:sz w:val="24"/>
+          <w:szCs w:val="24"/>
+        </w:rPr>
+        <w:t>Бан любого участника сервера, кем бы то не было, запрещен в любой форме</w:t>
+      </w:r>
+    </w:p>
+    <w:p>
+      <w:pPr>
+        <w:pStyle w:val="ListParagraph"/>
+        <w:numPr>
+          <w:ilvl w:val="1"/>
+          <w:numId w:val="4"/>
+        </w:numPr>
+        <w:rPr>
+          <w:sz w:val="24"/>
+          <w:szCs w:val="24"/>
+        </w:rPr>
+      </w:pPr>
+      <w:proofErr w:type="spellStart"/>
+      <w:r>
+        <w:rPr>
+          <w:sz w:val="24"/>
+          <w:szCs w:val="24"/>
+        </w:rPr>
+        <w:t>Твинк</w:t>
+      </w:r>
+      <w:proofErr w:type="spellEnd"/>
+      <w:r>
+        <w:rPr>
+          <w:sz w:val="24"/>
+          <w:szCs w:val="24"/>
+        </w:rPr>
+        <w:t xml:space="preserve"> аккаунты на сервере запрещены в любом виде</w:t>
+      </w:r>
+    </w:p>
+    <w:p>
+      <w:pPr>
+        <w:pStyle w:val="ListParagraph"/>
+        <w:numPr>
+          <w:ilvl w:val="1"/>
+          <w:numId w:val="4"/>
+        </w:numPr>
+        <w:rPr>
+          <w:sz w:val="24"/>
+          <w:szCs w:val="24"/>
+        </w:rPr>
+      </w:pPr>
+      <w:r>
+        <w:rPr>
+          <w:sz w:val="24"/>
+          <w:szCs w:val="24"/>
+        </w:rPr>
+        <w:t xml:space="preserve">Удаление сообщений </w:t>
+      </w:r>
+      <w:r>
+        <w:rPr>
+          <w:sz w:val="24"/>
+          <w:szCs w:val="24"/>
+        </w:rPr>
+        <w:t xml:space="preserve">на </w:t>
+      </w:r>
+      <w:r>
+        <w:rPr>
+          <w:sz w:val="24"/>
+          <w:szCs w:val="24"/>
+        </w:rPr>
+        <w:t>сервер</w:t>
+      </w:r>
+      <w:r>
+        <w:rPr>
+          <w:sz w:val="24"/>
+          <w:szCs w:val="24"/>
+        </w:rPr>
+        <w:t xml:space="preserve">е </w:t>
+      </w:r>
+      <w:r>
+        <w:rPr>
+          <w:sz w:val="24"/>
+          <w:szCs w:val="24"/>
+        </w:rPr>
+        <w:t>запрещено</w:t>
+      </w:r>
+    </w:p>
+    <w:p>
+      <w:pPr>
+        <w:pStyle w:val="ListParagraph"/>
         <w:numPr>
           <w:ilvl w:val="2"/>
           <w:numId w:val="4"/>
@@ -733,100 +877,26 @@
           <w:sz w:val="24"/>
           <w:szCs w:val="24"/>
         </w:rPr>
-        <w:t>Разрешено все, что не запрещено конституцией на прямую или косвенно</w:t>
-      </w:r>
-    </w:p>
-    <w:p>
-      <w:pPr>
-        <w:pStyle w:val="a3"/>
-        <w:numPr>
-          <w:ilvl w:val="1"/>
-          <w:numId w:val="4"/>
-        </w:numPr>
-        <w:rPr>
-          <w:sz w:val="24"/>
-          <w:szCs w:val="24"/>
-        </w:rPr>
-      </w:pPr>
-      <w:r>
-        <w:rPr>
-          <w:sz w:val="24"/>
-          <w:szCs w:val="24"/>
-        </w:rPr>
-        <w:t>Бан любого участника сервера, кем бы то не было, запрещен в любой форме</w:t>
-      </w:r>
-    </w:p>
-    <w:p>
-      <w:pPr>
-        <w:pStyle w:val="a3"/>
-        <w:numPr>
-          <w:ilvl w:val="1"/>
-          <w:numId w:val="4"/>
-        </w:numPr>
-        <w:rPr>
-          <w:sz w:val="24"/>
-          <w:szCs w:val="24"/>
-        </w:rPr>
-      </w:pPr>
-      <w:r>
-        <w:rPr>
-          <w:sz w:val="24"/>
-          <w:szCs w:val="24"/>
-        </w:rPr>
-        <w:t>Твинк аккаунты на сервере запрещены в любом виде</w:t>
-      </w:r>
-    </w:p>
-    <w:p>
-      <w:pPr>
-        <w:pStyle w:val="a3"/>
-        <w:numPr>
-          <w:ilvl w:val="1"/>
-          <w:numId w:val="4"/>
-        </w:numPr>
-        <w:rPr>
-          <w:sz w:val="24"/>
-          <w:szCs w:val="24"/>
-        </w:rPr>
-      </w:pPr>
-      <w:r>
-        <w:rPr>
-          <w:sz w:val="24"/>
-          <w:szCs w:val="24"/>
-        </w:rPr>
-        <w:t xml:space="preserve">Удаление сообщений </w:t>
-      </w:r>
-      <w:r>
-        <w:rPr>
-          <w:sz w:val="24"/>
-          <w:szCs w:val="24"/>
-        </w:rPr>
-        <w:t xml:space="preserve">на </w:t>
-      </w:r>
-      <w:r>
-        <w:rPr>
-          <w:sz w:val="24"/>
-          <w:szCs w:val="24"/>
-        </w:rPr>
-        <w:t>сервер</w:t>
-      </w:r>
-      <w:r>
-        <w:rPr>
-          <w:sz w:val="24"/>
-          <w:szCs w:val="24"/>
-        </w:rPr>
-        <w:t xml:space="preserve">е </w:t>
-      </w:r>
-      <w:r>
-        <w:rPr>
-          <w:sz w:val="24"/>
-          <w:szCs w:val="24"/>
-        </w:rPr>
-        <w:t>запрещено</w:t>
-      </w:r>
-    </w:p>
-    <w:p>
-      <w:pPr>
-        <w:pStyle w:val="a3"/>
+        <w:t xml:space="preserve">Исключениями являются переотправка </w:t>
+      </w:r>
+      <w:r>
+        <w:rPr>
+          <w:sz w:val="24"/>
+          <w:szCs w:val="24"/>
+        </w:rPr>
+        <w:t xml:space="preserve">сообщения </w:t>
+      </w:r>
+      <w:r>
+        <w:rPr>
+          <w:sz w:val="24"/>
+          <w:szCs w:val="24"/>
+        </w:rPr>
+        <w:t>из-за запрета на редактирование</w:t>
+      </w:r>
+    </w:p>
+    <w:p>
+      <w:pPr>
+        <w:pStyle w:val="ListParagraph"/>
         <w:numPr>
           <w:ilvl w:val="2"/>
           <w:numId w:val="4"/>
@@ -841,26 +911,136 @@
           <w:sz w:val="24"/>
           <w:szCs w:val="24"/>
         </w:rPr>
-        <w:t xml:space="preserve">Исключениями являются переотправка </w:t>
-      </w:r>
-      <w:r>
-        <w:rPr>
-          <w:sz w:val="24"/>
-          <w:szCs w:val="24"/>
-        </w:rPr>
-        <w:t xml:space="preserve">сообщения </w:t>
-      </w:r>
-      <w:r>
-        <w:rPr>
-          <w:sz w:val="24"/>
-          <w:szCs w:val="24"/>
-        </w:rPr>
-        <w:t>из-за запрета на редактирование</w:t>
-      </w:r>
-    </w:p>
-    <w:p>
-      <w:pPr>
-        <w:pStyle w:val="a3"/>
+        <w:t xml:space="preserve">Удаление сообщений возможно при условии сохранения полных скриншотов </w:t>
+      </w:r>
+      <w:r>
+        <w:rPr>
+          <w:sz w:val="24"/>
+          <w:szCs w:val="24"/>
+        </w:rPr>
+        <w:t>данных</w:t>
+      </w:r>
+      <w:r>
+        <w:rPr>
+          <w:sz w:val="24"/>
+          <w:szCs w:val="24"/>
+        </w:rPr>
+        <w:t xml:space="preserve"> сообщений, а </w:t>
+      </w:r>
+      <w:r>
+        <w:rPr>
+          <w:sz w:val="24"/>
+          <w:szCs w:val="24"/>
+        </w:rPr>
+        <w:t>также</w:t>
+      </w:r>
+      <w:r>
+        <w:rPr>
+          <w:sz w:val="24"/>
+          <w:szCs w:val="24"/>
+        </w:rPr>
+        <w:t xml:space="preserve"> их читаемости и нормального качества</w:t>
+      </w:r>
+    </w:p>
+    <w:p>
+      <w:pPr>
+        <w:pStyle w:val="ListParagraph"/>
+        <w:numPr>
+          <w:ilvl w:val="1"/>
+          <w:numId w:val="4"/>
+        </w:numPr>
+        <w:rPr>
+          <w:sz w:val="24"/>
+          <w:szCs w:val="24"/>
+        </w:rPr>
+      </w:pPr>
+      <w:r>
+        <w:rPr>
+          <w:sz w:val="24"/>
+          <w:szCs w:val="24"/>
+        </w:rPr>
+        <w:t>Если сообщение с каким-либо голосованием было отредактировано, то результаты голосования недействительны</w:t>
+      </w:r>
+    </w:p>
+    <w:p>
+      <w:pPr>
+        <w:pStyle w:val="ListParagraph"/>
+        <w:numPr>
+          <w:ilvl w:val="1"/>
+          <w:numId w:val="4"/>
+        </w:numPr>
+        <w:rPr>
+          <w:sz w:val="24"/>
+          <w:szCs w:val="24"/>
+        </w:rPr>
+      </w:pPr>
+      <w:r>
+        <w:rPr>
+          <w:sz w:val="24"/>
+          <w:szCs w:val="24"/>
+        </w:rPr>
+        <w:t xml:space="preserve">Каналы созданы </w:t>
+      </w:r>
+      <w:r>
+        <w:rPr>
+          <w:sz w:val="24"/>
+          <w:szCs w:val="24"/>
+        </w:rPr>
+        <w:t>для определённ</w:t>
+      </w:r>
+      <w:r>
+        <w:rPr>
+          <w:sz w:val="24"/>
+          <w:szCs w:val="24"/>
+        </w:rPr>
+        <w:t>ых</w:t>
+      </w:r>
+      <w:r>
+        <w:rPr>
+          <w:sz w:val="24"/>
+          <w:szCs w:val="24"/>
+        </w:rPr>
+        <w:t xml:space="preserve"> тем, отправ</w:t>
+      </w:r>
+      <w:r>
+        <w:rPr>
+          <w:sz w:val="24"/>
+          <w:szCs w:val="24"/>
+        </w:rPr>
+        <w:t>ка</w:t>
+      </w:r>
+      <w:r>
+        <w:rPr>
+          <w:sz w:val="24"/>
+          <w:szCs w:val="24"/>
+        </w:rPr>
+        <w:t xml:space="preserve"> сообщени</w:t>
+      </w:r>
+      <w:r>
+        <w:rPr>
+          <w:sz w:val="24"/>
+          <w:szCs w:val="24"/>
+        </w:rPr>
+        <w:t>й</w:t>
+      </w:r>
+      <w:r>
+        <w:rPr>
+          <w:sz w:val="24"/>
+          <w:szCs w:val="24"/>
+        </w:rPr>
+        <w:t xml:space="preserve"> не по теме запрещен</w:t>
+      </w:r>
+      <w:r>
+        <w:rPr>
+          <w:sz w:val="24"/>
+          <w:szCs w:val="24"/>
+        </w:rPr>
+        <w:t>а</w:t>
+      </w:r>
+    </w:p>
+    <w:p>
+      <w:pPr>
+        <w:pStyle w:val="ListParagraph"/>
         <w:numPr>
           <w:ilvl w:val="2"/>
           <w:numId w:val="4"/>
@@ -875,136 +1055,12 @@
           <w:sz w:val="24"/>
           <w:szCs w:val="24"/>
         </w:rPr>
-        <w:t xml:space="preserve">Удаление сообщений возможно при условии сохранения полных скриншотов </w:t>
-      </w:r>
-      <w:r>
-        <w:rPr>
-          <w:sz w:val="24"/>
-          <w:szCs w:val="24"/>
-        </w:rPr>
-        <w:t>данных</w:t>
-      </w:r>
-      <w:r>
-        <w:rPr>
-          <w:sz w:val="24"/>
-          <w:szCs w:val="24"/>
-        </w:rPr>
-        <w:t xml:space="preserve"> сообщений, а </w:t>
-      </w:r>
-      <w:r>
-        <w:rPr>
-          <w:sz w:val="24"/>
-          <w:szCs w:val="24"/>
-        </w:rPr>
-        <w:t>также</w:t>
-      </w:r>
-      <w:r>
-        <w:rPr>
-          <w:sz w:val="24"/>
-          <w:szCs w:val="24"/>
-        </w:rPr>
-        <w:t xml:space="preserve"> их читаемости и нормального качества</w:t>
-      </w:r>
-    </w:p>
-    <w:p>
-      <w:pPr>
-        <w:pStyle w:val="a3"/>
-        <w:numPr>
-          <w:ilvl w:val="1"/>
-          <w:numId w:val="4"/>
-        </w:numPr>
-        <w:rPr>
-          <w:sz w:val="24"/>
-          <w:szCs w:val="24"/>
-        </w:rPr>
-      </w:pPr>
-      <w:r>
-        <w:rPr>
-          <w:sz w:val="24"/>
-          <w:szCs w:val="24"/>
-        </w:rPr>
-        <w:t>Если сообщение с каким-либо голосованием было отредактировано, то результаты голосования недействительны</w:t>
-      </w:r>
-    </w:p>
-    <w:p>
-      <w:pPr>
-        <w:pStyle w:val="a3"/>
-        <w:numPr>
-          <w:ilvl w:val="1"/>
-          <w:numId w:val="4"/>
-        </w:numPr>
-        <w:rPr>
-          <w:sz w:val="24"/>
-          <w:szCs w:val="24"/>
-        </w:rPr>
-      </w:pPr>
-      <w:r>
-        <w:rPr>
-          <w:sz w:val="24"/>
-          <w:szCs w:val="24"/>
-        </w:rPr>
-        <w:t xml:space="preserve">Каналы созданы </w:t>
-      </w:r>
-      <w:r>
-        <w:rPr>
-          <w:sz w:val="24"/>
-          <w:szCs w:val="24"/>
-        </w:rPr>
-        <w:t>для определённ</w:t>
-      </w:r>
-      <w:r>
-        <w:rPr>
-          <w:sz w:val="24"/>
-          <w:szCs w:val="24"/>
-        </w:rPr>
-        <w:t>ых</w:t>
-      </w:r>
-      <w:r>
-        <w:rPr>
-          <w:sz w:val="24"/>
-          <w:szCs w:val="24"/>
-        </w:rPr>
-        <w:t xml:space="preserve"> тем, отправ</w:t>
-      </w:r>
-      <w:r>
-        <w:rPr>
-          <w:sz w:val="24"/>
-          <w:szCs w:val="24"/>
-        </w:rPr>
-        <w:t>ка</w:t>
-      </w:r>
-      <w:r>
-        <w:rPr>
-          <w:sz w:val="24"/>
-          <w:szCs w:val="24"/>
-        </w:rPr>
-        <w:t xml:space="preserve"> сообщени</w:t>
-      </w:r>
-      <w:r>
-        <w:rPr>
-          <w:sz w:val="24"/>
-          <w:szCs w:val="24"/>
-        </w:rPr>
-        <w:t>й</w:t>
-      </w:r>
-      <w:r>
-        <w:rPr>
-          <w:sz w:val="24"/>
-          <w:szCs w:val="24"/>
-        </w:rPr>
-        <w:t xml:space="preserve"> не по теме запрещен</w:t>
-      </w:r>
-      <w:r>
-        <w:rPr>
-          <w:sz w:val="24"/>
-          <w:szCs w:val="24"/>
-        </w:rPr>
-        <w:t>а</w:t>
-      </w:r>
-    </w:p>
-    <w:p>
-      <w:pPr>
-        <w:pStyle w:val="a3"/>
+        <w:t>Если тематика сообщения подходит для уже существующего канала, но сообщение отправлено в другой канал, то оно может быть удалено</w:t>
+      </w:r>
+    </w:p>
+    <w:p>
+      <w:pPr>
+        <w:pStyle w:val="ListParagraph"/>
         <w:numPr>
           <w:ilvl w:val="2"/>
           <w:numId w:val="4"/>
@@ -1019,12 +1075,73 @@
           <w:sz w:val="24"/>
           <w:szCs w:val="24"/>
         </w:rPr>
-        <w:t>Если тематика сообщения подходит для уже существующего канала, но сообщение отправлено в другой канал, то оно может быть удалено</w:t>
-      </w:r>
-    </w:p>
-    <w:p>
-      <w:pPr>
-        <w:pStyle w:val="a3"/>
+        <w:t>При необходимости вы можете свободно создать ветку к</w:t>
+      </w:r>
+      <w:r>
+        <w:rPr>
+          <w:sz w:val="24"/>
+          <w:szCs w:val="24"/>
+        </w:rPr>
+        <w:t xml:space="preserve"> </w:t>
+      </w:r>
+      <w:r>
+        <w:rPr>
+          <w:sz w:val="24"/>
+          <w:szCs w:val="24"/>
+        </w:rPr>
+        <w:t>любому</w:t>
+      </w:r>
+      <w:r>
+        <w:rPr>
+          <w:sz w:val="24"/>
+          <w:szCs w:val="24"/>
+        </w:rPr>
+        <w:t xml:space="preserve"> сообщению</w:t>
+      </w:r>
+    </w:p>
+    <w:p>
+      <w:pPr>
+        <w:pStyle w:val="ListParagraph"/>
+        <w:numPr>
+          <w:ilvl w:val="1"/>
+          <w:numId w:val="4"/>
+        </w:numPr>
+        <w:rPr>
+          <w:sz w:val="24"/>
+          <w:szCs w:val="24"/>
+        </w:rPr>
+      </w:pPr>
+      <w:r>
+        <w:rPr>
+          <w:sz w:val="24"/>
+          <w:szCs w:val="24"/>
+        </w:rPr>
+        <w:t>Изменение своего никнейма на точно такой же никнейм другого участника сервера запрещено</w:t>
+      </w:r>
+    </w:p>
+    <w:p>
+      <w:pPr>
+        <w:pStyle w:val="ListParagraph"/>
+        <w:numPr>
+          <w:ilvl w:val="1"/>
+          <w:numId w:val="4"/>
+        </w:numPr>
+        <w:rPr>
+          <w:sz w:val="24"/>
+          <w:szCs w:val="24"/>
+        </w:rPr>
+      </w:pPr>
+      <w:r>
+        <w:rPr>
+          <w:sz w:val="24"/>
+          <w:szCs w:val="24"/>
+        </w:rPr>
+        <w:t>Удаление событий других участников запрещено</w:t>
+      </w:r>
+    </w:p>
+    <w:p>
+      <w:pPr>
+        <w:pStyle w:val="ListParagraph"/>
         <w:numPr>
           <w:ilvl w:val="2"/>
           <w:numId w:val="4"/>
@@ -1039,52 +1156,109 @@
           <w:sz w:val="24"/>
           <w:szCs w:val="24"/>
         </w:rPr>
-        <w:t>При необходимости вы можете свободно создать ветку к сообщению</w:t>
-      </w:r>
-    </w:p>
-    <w:p>
-      <w:pPr>
-        <w:pStyle w:val="a3"/>
-        <w:numPr>
-          <w:ilvl w:val="1"/>
-          <w:numId w:val="4"/>
-        </w:numPr>
-        <w:rPr>
-          <w:sz w:val="24"/>
-          <w:szCs w:val="24"/>
-        </w:rPr>
-      </w:pPr>
-      <w:r>
-        <w:rPr>
-          <w:sz w:val="24"/>
-          <w:szCs w:val="24"/>
-        </w:rPr>
-        <w:t>Изменение своего никнейма на точно такой же никнейм другого участника сервера запрещено</w:t>
-      </w:r>
-    </w:p>
-    <w:p>
-      <w:pPr>
-        <w:pStyle w:val="a3"/>
-        <w:numPr>
-          <w:ilvl w:val="1"/>
-          <w:numId w:val="4"/>
-        </w:numPr>
-        <w:rPr>
-          <w:sz w:val="24"/>
-          <w:szCs w:val="24"/>
-        </w:rPr>
-      </w:pPr>
-      <w:r>
-        <w:rPr>
-          <w:sz w:val="24"/>
-          <w:szCs w:val="24"/>
-        </w:rPr>
-        <w:t>Удаление событий других участников запрещено</w:t>
-      </w:r>
-    </w:p>
-    <w:p>
-      <w:pPr>
-        <w:pStyle w:val="a3"/>
+        <w:t>Если вы удалили событие другого участника сервера, вы обязаны создать его заново в точности</w:t>
+      </w:r>
+    </w:p>
+    <w:p>
+      <w:pPr>
+        <w:pStyle w:val="ListParagraph"/>
+        <w:numPr>
+          <w:ilvl w:val="1"/>
+          <w:numId w:val="4"/>
+        </w:numPr>
+        <w:rPr>
+          <w:sz w:val="24"/>
+          <w:szCs w:val="24"/>
+        </w:rPr>
+      </w:pPr>
+      <w:r>
+        <w:rPr>
+          <w:sz w:val="24"/>
+          <w:szCs w:val="24"/>
+        </w:rPr>
+        <w:t xml:space="preserve">Удаление каналов запрещено, разрешен только перенос в ветку </w:t>
+      </w:r>
+      <w:r>
+        <w:rPr>
+          <w:sz w:val="24"/>
+          <w:szCs w:val="24"/>
+          <w:lang w:val="en-US"/>
+        </w:rPr>
+        <w:t>ARCHIVE</w:t>
+      </w:r>
+    </w:p>
+    <w:p>
+      <w:pPr>
+        <w:pStyle w:val="ListParagraph"/>
+        <w:numPr>
+          <w:ilvl w:val="1"/>
+          <w:numId w:val="4"/>
+        </w:numPr>
+        <w:rPr>
+          <w:sz w:val="24"/>
+          <w:szCs w:val="24"/>
+        </w:rPr>
+      </w:pPr>
+      <w:r>
+        <w:rPr>
+          <w:sz w:val="24"/>
+          <w:szCs w:val="24"/>
+        </w:rPr>
+        <w:t>Событие может быть удалено е</w:t>
+      </w:r>
+      <w:r>
+        <w:rPr>
+          <w:sz w:val="24"/>
+          <w:szCs w:val="24"/>
+        </w:rPr>
+        <w:t>сли через 24ч после создания он</w:t>
+      </w:r>
+      <w:r>
+        <w:rPr>
+          <w:sz w:val="24"/>
+          <w:szCs w:val="24"/>
+        </w:rPr>
+        <w:t>о</w:t>
+      </w:r>
+      <w:r>
+        <w:rPr>
+          <w:sz w:val="24"/>
+          <w:szCs w:val="24"/>
+        </w:rPr>
+        <w:t xml:space="preserve"> не набрал</w:t>
+      </w:r>
+      <w:r>
+        <w:rPr>
+          <w:sz w:val="24"/>
+          <w:szCs w:val="24"/>
+        </w:rPr>
+        <w:t>о</w:t>
+      </w:r>
+      <w:r>
+        <w:rPr>
+          <w:sz w:val="24"/>
+          <w:szCs w:val="24"/>
+        </w:rPr>
+        <w:t xml:space="preserve"> 5</w:t>
+      </w:r>
+      <w:r>
+        <w:rPr>
+          <w:sz w:val="24"/>
+          <w:szCs w:val="24"/>
+        </w:rPr>
+        <w:t xml:space="preserve"> </w:t>
+      </w:r>
+      <w:r>
+        <w:rPr>
+          <w:sz w:val="24"/>
+          <w:szCs w:val="24"/>
+        </w:rPr>
+        <w:t>заинтересованных людей</w:t>
+      </w:r>
+    </w:p>
+    <w:p>
+      <w:pPr>
+        <w:pStyle w:val="ListParagraph"/>
         <w:numPr>
           <w:ilvl w:val="2"/>
           <w:numId w:val="4"/>
@@ -1099,96 +1273,127 @@
           <w:sz w:val="24"/>
           <w:szCs w:val="24"/>
         </w:rPr>
-        <w:t>Если вы удалили событие другого участника сервера, вы обязаны создать его заново в точности.</w:t>
-      </w:r>
-    </w:p>
-    <w:p>
-      <w:pPr>
-        <w:pStyle w:val="a3"/>
-        <w:numPr>
-          <w:ilvl w:val="1"/>
-          <w:numId w:val="4"/>
-        </w:numPr>
-        <w:rPr>
-          <w:sz w:val="24"/>
-          <w:szCs w:val="24"/>
-        </w:rPr>
-      </w:pPr>
-      <w:r>
-        <w:rPr>
-          <w:sz w:val="24"/>
-          <w:szCs w:val="24"/>
-        </w:rPr>
-        <w:t xml:space="preserve">Удаление каналов запрещено, разрешен только перенос в ветку </w:t>
-      </w:r>
+        <w:lastRenderedPageBreak/>
+        <w:t>Не</w:t>
+      </w:r>
+      <w:r>
+        <w:rPr>
+          <w:sz w:val="24"/>
+          <w:szCs w:val="24"/>
+        </w:rPr>
+        <w:t xml:space="preserve"> относится к </w:t>
+      </w:r>
+      <w:r>
+        <w:rPr>
+          <w:sz w:val="24"/>
+          <w:szCs w:val="24"/>
+        </w:rPr>
+        <w:t>событиям,</w:t>
+      </w:r>
+      <w:r>
+        <w:rPr>
+          <w:sz w:val="24"/>
+          <w:szCs w:val="24"/>
+        </w:rPr>
+        <w:t xml:space="preserve"> которые сделаны для созывов</w:t>
+      </w:r>
+    </w:p>
+    <w:p>
+      <w:pPr>
+        <w:pStyle w:val="ListParagraph"/>
+        <w:numPr>
+          <w:ilvl w:val="1"/>
+          <w:numId w:val="4"/>
+        </w:numPr>
+        <w:rPr>
+          <w:sz w:val="24"/>
+          <w:szCs w:val="24"/>
+        </w:rPr>
+      </w:pPr>
+      <w:r>
+        <w:rPr>
+          <w:sz w:val="24"/>
+          <w:szCs w:val="24"/>
+        </w:rPr>
+        <w:t>Служебн</w:t>
+      </w:r>
+      <w:r>
+        <w:rPr>
+          <w:sz w:val="24"/>
+          <w:szCs w:val="24"/>
+        </w:rPr>
+        <w:t>ые</w:t>
+      </w:r>
+      <w:r>
+        <w:rPr>
+          <w:sz w:val="24"/>
+          <w:szCs w:val="24"/>
+        </w:rPr>
+        <w:t xml:space="preserve"> рол</w:t>
+      </w:r>
+      <w:r>
+        <w:rPr>
+          <w:sz w:val="24"/>
+          <w:szCs w:val="24"/>
+        </w:rPr>
+        <w:t>и</w:t>
+      </w:r>
+      <w:r>
+        <w:rPr>
+          <w:sz w:val="24"/>
+          <w:szCs w:val="24"/>
+        </w:rPr>
+        <w:t xml:space="preserve"> </w:t>
+      </w:r>
+      <w:r>
+        <w:rPr>
+          <w:sz w:val="24"/>
+          <w:szCs w:val="24"/>
+        </w:rPr>
+        <w:t>не мо</w:t>
+      </w:r>
+      <w:r>
+        <w:rPr>
+          <w:sz w:val="24"/>
+          <w:szCs w:val="24"/>
+        </w:rPr>
+        <w:t>гут</w:t>
+      </w:r>
+      <w:r>
+        <w:rPr>
+          <w:sz w:val="24"/>
+          <w:szCs w:val="24"/>
+        </w:rPr>
+        <w:t xml:space="preserve"> быть добавлена участнику сервера</w:t>
+      </w:r>
+    </w:p>
+    <w:p>
+      <w:pPr>
+        <w:pStyle w:val="ListParagraph"/>
+        <w:numPr>
+          <w:ilvl w:val="2"/>
+          <w:numId w:val="4"/>
+        </w:numPr>
+        <w:rPr>
+          <w:sz w:val="24"/>
+          <w:szCs w:val="24"/>
+        </w:rPr>
+      </w:pPr>
+      <w:r>
+        <w:rPr>
+          <w:sz w:val="24"/>
+          <w:szCs w:val="24"/>
+        </w:rPr>
+        <w:t>@</w:t>
+      </w:r>
+      <w:proofErr w:type="spellStart"/>
       <w:r>
         <w:rPr>
           <w:sz w:val="24"/>
           <w:szCs w:val="24"/>
           <w:lang w:val="en-US"/>
         </w:rPr>
-        <w:t>ARCHIVE</w:t>
-      </w:r>
-    </w:p>
-    <w:p>
-      <w:pPr>
-        <w:pStyle w:val="a3"/>
-        <w:numPr>
-          <w:ilvl w:val="1"/>
-          <w:numId w:val="4"/>
-        </w:numPr>
-        <w:rPr>
-          <w:sz w:val="24"/>
-          <w:szCs w:val="24"/>
-        </w:rPr>
-      </w:pPr>
-      <w:r>
-        <w:rPr>
-          <w:sz w:val="24"/>
-          <w:szCs w:val="24"/>
-        </w:rPr>
-        <w:t>Спам бессмысленными ивентами, удалять ивент, если через 24 часа после создания он не набрал больше или равное 5-ти количество заинтересованных людей.</w:t>
-      </w:r>
-    </w:p>
-    <w:p>
-      <w:pPr>
-        <w:pStyle w:val="a3"/>
-        <w:numPr>
-          <w:ilvl w:val="2"/>
-          <w:numId w:val="4"/>
-        </w:numPr>
-        <w:rPr>
-          <w:sz w:val="24"/>
-          <w:szCs w:val="24"/>
-        </w:rPr>
-      </w:pPr>
-      <w:r>
-        <w:rPr>
-          <w:sz w:val="24"/>
-          <w:szCs w:val="24"/>
-        </w:rPr>
-        <w:lastRenderedPageBreak/>
-        <w:t>Не относится к ивентам которые сделаны по формату для созывов</w:t>
-      </w:r>
-    </w:p>
-    <w:p>
-      <w:pPr>
-        <w:pStyle w:val="a3"/>
-        <w:numPr>
-          <w:ilvl w:val="1"/>
-          <w:numId w:val="4"/>
-        </w:numPr>
-        <w:rPr>
-          <w:sz w:val="24"/>
-          <w:szCs w:val="24"/>
-        </w:rPr>
-      </w:pPr>
-      <w:r>
-        <w:rPr>
-          <w:sz w:val="24"/>
-          <w:szCs w:val="24"/>
-        </w:rPr>
-        <w:t xml:space="preserve">Служебная роль по типу </w:t>
+        <w:t>Catliker</w:t>
       </w:r>
       <w:r>
         <w:rPr>
@@ -1196,8 +1401,9 @@
           <w:szCs w:val="24"/>
           <w:lang w:val="en-US"/>
         </w:rPr>
-        <w:t>Music</w:t>
-      </w:r>
+        <w:t>s</w:t>
+      </w:r>
+      <w:proofErr w:type="spellEnd"/>
       <w:r>
         <w:rPr>
           <w:sz w:val="24"/>
@@ -1209,9 +1415,57 @@
         <w:rPr>
           <w:sz w:val="24"/>
           <w:szCs w:val="24"/>
-          <w:lang w:val="en-US"/>
-        </w:rPr>
-        <w:t>Bot</w:t>
+        </w:rPr>
+        <w:t xml:space="preserve">могут кидать </w:t>
+      </w:r>
+      <w:r>
+        <w:rPr>
+          <w:sz w:val="24"/>
+          <w:szCs w:val="24"/>
+        </w:rPr>
+        <w:t>до</w:t>
+      </w:r>
+      <w:r>
+        <w:rPr>
+          <w:sz w:val="24"/>
+          <w:szCs w:val="24"/>
+        </w:rPr>
+        <w:t xml:space="preserve"> 5 </w:t>
+      </w:r>
+      <w:r>
+        <w:rPr>
+          <w:sz w:val="24"/>
+          <w:szCs w:val="24"/>
+        </w:rPr>
+        <w:t xml:space="preserve">медиаконтента </w:t>
+      </w:r>
+      <w:r>
+        <w:rPr>
+          <w:sz w:val="24"/>
+          <w:szCs w:val="24"/>
+        </w:rPr>
+        <w:t>подряд</w:t>
+      </w:r>
+      <w:r>
+        <w:rPr>
+          <w:sz w:val="24"/>
+          <w:szCs w:val="24"/>
+        </w:rPr>
+        <w:t xml:space="preserve">, </w:t>
+      </w:r>
+      <w:r>
+        <w:rPr>
+          <w:sz w:val="24"/>
+          <w:szCs w:val="24"/>
+        </w:rPr>
+        <w:t>но не бол</w:t>
+      </w:r>
+      <w:r>
+        <w:rPr>
+          <w:sz w:val="24"/>
+          <w:szCs w:val="24"/>
+        </w:rPr>
+        <w:t>ее</w:t>
       </w:r>
       <w:r>
         <w:rPr>
@@ -1225,212 +1479,19 @@
           <w:sz w:val="24"/>
           <w:szCs w:val="24"/>
         </w:rPr>
-        <w:t>не может быть добавлена обычному участнику сервера, так как она ограничивает свободу участнику сервера, у которого окажется эта роль, что является нарушением пункта 1.1.</w:t>
-      </w:r>
-    </w:p>
-    <w:p>
-      <w:pPr>
-        <w:pStyle w:val="a3"/>
-        <w:numPr>
-          <w:ilvl w:val="1"/>
-          <w:numId w:val="4"/>
-        </w:numPr>
-        <w:rPr>
-          <w:sz w:val="24"/>
-          <w:szCs w:val="24"/>
-        </w:rPr>
-      </w:pPr>
-      <w:r>
-        <w:rPr>
-          <w:sz w:val="24"/>
-          <w:szCs w:val="24"/>
-        </w:rPr>
-        <w:t>Пользователи,</w:t>
-      </w:r>
-      <w:r>
-        <w:rPr>
-          <w:sz w:val="24"/>
-          <w:szCs w:val="24"/>
-        </w:rPr>
-        <w:t xml:space="preserve"> у которых есть роль </w:t>
-      </w:r>
-      <w:r>
-        <w:rPr>
-          <w:sz w:val="24"/>
-          <w:szCs w:val="24"/>
-        </w:rPr>
-        <w:t>@</w:t>
-      </w:r>
-      <w:r>
-        <w:rPr>
-          <w:sz w:val="24"/>
-          <w:szCs w:val="24"/>
-          <w:lang w:val="en-US"/>
-        </w:rPr>
-        <w:t>Catliker</w:t>
-      </w:r>
-      <w:r>
-        <w:rPr>
-          <w:sz w:val="24"/>
-          <w:szCs w:val="24"/>
-        </w:rPr>
-        <w:t xml:space="preserve"> </w:t>
-      </w:r>
-      <w:r>
-        <w:rPr>
-          <w:sz w:val="24"/>
-          <w:szCs w:val="24"/>
-        </w:rPr>
-        <w:t xml:space="preserve">могут кидать не больше 5 </w:t>
-      </w:r>
-      <w:r>
-        <w:rPr>
-          <w:sz w:val="24"/>
-          <w:szCs w:val="24"/>
-        </w:rPr>
-        <w:t>медиаконтента с котами, (собаками, криповыми пикчами и т.д.)</w:t>
-      </w:r>
-      <w:r>
-        <w:rPr>
-          <w:sz w:val="24"/>
-          <w:szCs w:val="24"/>
-        </w:rPr>
-        <w:t xml:space="preserve"> подряд (но не больше 15 штук в день)</w:t>
-      </w:r>
-      <w:r>
-        <w:rPr>
-          <w:sz w:val="24"/>
-          <w:szCs w:val="24"/>
-        </w:rPr>
-        <w:t>.</w:t>
-      </w:r>
-    </w:p>
-    <w:p>
-      <w:pPr>
-        <w:pStyle w:val="a3"/>
-        <w:numPr>
-          <w:ilvl w:val="2"/>
-          <w:numId w:val="4"/>
-        </w:numPr>
-        <w:rPr>
-          <w:sz w:val="24"/>
-          <w:szCs w:val="24"/>
-        </w:rPr>
-      </w:pPr>
-      <w:r>
-        <w:rPr>
-          <w:sz w:val="24"/>
-          <w:szCs w:val="24"/>
-        </w:rPr>
-        <w:t xml:space="preserve">Исключением является канал </w:t>
-      </w:r>
-      <w:r>
-        <w:rPr>
-          <w:sz w:val="24"/>
-          <w:szCs w:val="24"/>
-        </w:rPr>
-        <w:t>#</w:t>
-      </w:r>
-      <w:r>
-        <w:rPr>
-          <w:sz w:val="24"/>
-          <w:szCs w:val="24"/>
-          <w:lang w:val="en-US"/>
-        </w:rPr>
-        <w:t>get</w:t>
-      </w:r>
-      <w:r>
-        <w:rPr>
-          <w:sz w:val="24"/>
-          <w:szCs w:val="24"/>
-        </w:rPr>
-        <w:t>-</w:t>
-      </w:r>
-      <w:r>
-        <w:rPr>
-          <w:sz w:val="24"/>
-          <w:szCs w:val="24"/>
-          <w:lang w:val="en-US"/>
-        </w:rPr>
-        <w:t>lev</w:t>
-      </w:r>
-      <w:r>
-        <w:rPr>
-          <w:sz w:val="24"/>
-          <w:szCs w:val="24"/>
-        </w:rPr>
-        <w:t xml:space="preserve"> и </w:t>
-      </w:r>
-      <w:r>
-        <w:rPr>
-          <w:sz w:val="24"/>
-          <w:szCs w:val="24"/>
-        </w:rPr>
-        <w:t>#</w:t>
-      </w:r>
-      <w:r>
-        <w:rPr>
-          <w:sz w:val="24"/>
-          <w:szCs w:val="24"/>
-          <w:lang w:val="en-US"/>
-        </w:rPr>
-        <w:t>channel</w:t>
-      </w:r>
-      <w:r>
-        <w:rPr>
-          <w:sz w:val="24"/>
-          <w:szCs w:val="24"/>
-        </w:rPr>
-        <w:t>-</w:t>
-      </w:r>
-      <w:r>
-        <w:rPr>
-          <w:sz w:val="24"/>
-          <w:szCs w:val="24"/>
-          <w:lang w:val="en-US"/>
-        </w:rPr>
-        <w:t>for</w:t>
-      </w:r>
-      <w:r>
-        <w:rPr>
-          <w:sz w:val="24"/>
-          <w:szCs w:val="24"/>
-        </w:rPr>
-        <w:t>-</w:t>
-      </w:r>
-      <w:r>
-        <w:rPr>
-          <w:sz w:val="24"/>
-          <w:szCs w:val="24"/>
-          <w:lang w:val="en-US"/>
-        </w:rPr>
-        <w:t>topology</w:t>
-      </w:r>
-      <w:r>
-        <w:rPr>
-          <w:sz w:val="24"/>
-          <w:szCs w:val="24"/>
-        </w:rPr>
-        <w:t xml:space="preserve"> </w:t>
-      </w:r>
-      <w:r>
-        <w:rPr>
-          <w:sz w:val="24"/>
-          <w:szCs w:val="24"/>
-        </w:rPr>
-        <w:t>куда люди могут свободно кидать все что душе угодно.</w:t>
-      </w:r>
-      <w:r>
-        <w:rPr>
-          <w:sz w:val="24"/>
-          <w:szCs w:val="24"/>
-        </w:rPr>
-        <w:br/>
-      </w:r>
-    </w:p>
-    <w:p>
-      <w:pPr>
-        <w:pStyle w:val="a3"/>
+        <w:t>3 раз</w:t>
+      </w:r>
+      <w:r>
+        <w:rPr>
+          <w:sz w:val="24"/>
+          <w:szCs w:val="24"/>
+        </w:rPr>
+        <w:t xml:space="preserve"> в день</w:t>
+      </w:r>
+    </w:p>
+    <w:p>
+      <w:pPr>
+        <w:pStyle w:val="ListParagraph"/>
         <w:numPr>
           <w:ilvl w:val="3"/>
           <w:numId w:val="4"/>
@@ -1450,7 +1511,7 @@
     </w:p>
     <w:p>
       <w:pPr>
-        <w:pStyle w:val="a3"/>
+        <w:pStyle w:val="ListParagraph"/>
         <w:numPr>
           <w:ilvl w:val="0"/>
           <w:numId w:val="4"/>
@@ -1485,7 +1546,7 @@
     </w:p>
     <w:p>
       <w:pPr>
-        <w:pStyle w:val="a3"/>
+        <w:pStyle w:val="ListParagraph"/>
         <w:numPr>
           <w:ilvl w:val="1"/>
           <w:numId w:val="4"/>
@@ -1557,7 +1618,7 @@
     </w:p>
     <w:p>
       <w:pPr>
-        <w:pStyle w:val="a3"/>
+        <w:pStyle w:val="ListParagraph"/>
         <w:numPr>
           <w:ilvl w:val="2"/>
           <w:numId w:val="4"/>
@@ -1577,7 +1638,7 @@
     </w:p>
     <w:p>
       <w:pPr>
-        <w:pStyle w:val="a3"/>
+        <w:pStyle w:val="ListParagraph"/>
         <w:numPr>
           <w:ilvl w:val="1"/>
           <w:numId w:val="4"/>
@@ -1597,7 +1658,7 @@
     </w:p>
     <w:p>
       <w:pPr>
-        <w:pStyle w:val="a3"/>
+        <w:pStyle w:val="ListParagraph"/>
         <w:numPr>
           <w:ilvl w:val="2"/>
           <w:numId w:val="4"/>
@@ -1645,7 +1706,7 @@
     </w:p>
     <w:p>
       <w:pPr>
-        <w:pStyle w:val="a3"/>
+        <w:pStyle w:val="ListParagraph"/>
         <w:numPr>
           <w:ilvl w:val="1"/>
           <w:numId w:val="4"/>
@@ -1670,25 +1731,44 @@
         <w:t xml:space="preserve"> до </w:t>
       </w:r>
       <w:r>
+        <w:rPr>
+          <w:sz w:val="24"/>
+          <w:szCs w:val="24"/>
+        </w:rPr>
         <w:t>начала</w:t>
       </w:r>
       <w:r>
+        <w:rPr>
+          <w:sz w:val="24"/>
+          <w:szCs w:val="24"/>
+        </w:rPr>
         <w:t>/</w:t>
       </w:r>
       <w:r>
+        <w:rPr>
+          <w:sz w:val="24"/>
+          <w:szCs w:val="24"/>
+        </w:rPr>
         <w:t>окончания</w:t>
       </w:r>
       <w:r>
         <w:rPr>
-          <w:sz w:val="24"/>
-          <w:szCs w:val="24"/>
-        </w:rPr>
-        <w:t xml:space="preserve"> голосования</w:t>
-      </w:r>
-    </w:p>
-    <w:p>
-      <w:pPr>
-        <w:pStyle w:val="a3"/>
+          <w:sz w:val="28"/>
+          <w:szCs w:val="28"/>
+        </w:rPr>
+        <w:t xml:space="preserve"> </w:t>
+      </w:r>
+      <w:r>
+        <w:rPr>
+          <w:sz w:val="24"/>
+          <w:szCs w:val="24"/>
+        </w:rPr>
+        <w:t>голосования</w:t>
+      </w:r>
+    </w:p>
+    <w:p>
+      <w:pPr>
+        <w:pStyle w:val="ListParagraph"/>
         <w:numPr>
           <w:ilvl w:val="2"/>
           <w:numId w:val="4"/>
@@ -1708,7 +1788,7 @@
     </w:p>
     <w:p>
       <w:pPr>
-        <w:pStyle w:val="a3"/>
+        <w:pStyle w:val="ListParagraph"/>
         <w:numPr>
           <w:ilvl w:val="1"/>
           <w:numId w:val="4"/>
@@ -1770,7 +1850,7 @@
     </w:p>
     <w:p>
       <w:pPr>
-        <w:pStyle w:val="a3"/>
+        <w:pStyle w:val="ListParagraph"/>
         <w:numPr>
           <w:ilvl w:val="1"/>
           <w:numId w:val="4"/>
@@ -1811,7 +1891,7 @@
     </w:p>
     <w:p>
       <w:pPr>
-        <w:pStyle w:val="a3"/>
+        <w:pStyle w:val="ListParagraph"/>
         <w:numPr>
           <w:ilvl w:val="2"/>
           <w:numId w:val="4"/>
@@ -1852,7 +1932,7 @@
     </w:p>
     <w:p>
       <w:pPr>
-        <w:pStyle w:val="a3"/>
+        <w:pStyle w:val="ListParagraph"/>
         <w:numPr>
           <w:ilvl w:val="2"/>
           <w:numId w:val="4"/>
@@ -1867,32 +1947,67 @@
           <w:sz w:val="24"/>
           <w:szCs w:val="24"/>
         </w:rPr>
-        <w:t>Если резолюция отклонена больше 5-ти раз, то тогда ее можно выдвинуть еще раз только через месяц</w:t>
-      </w:r>
-    </w:p>
-    <w:p>
-      <w:pPr>
-        <w:pStyle w:val="a3"/>
-        <w:numPr>
-          <w:ilvl w:val="1"/>
-          <w:numId w:val="4"/>
-        </w:numPr>
-        <w:rPr>
-          <w:sz w:val="24"/>
-          <w:szCs w:val="24"/>
-        </w:rPr>
-      </w:pPr>
-      <w:r>
-        <w:rPr>
-          <w:sz w:val="24"/>
-          <w:szCs w:val="24"/>
-        </w:rPr>
-        <w:t>Если резолюция не соответствует оформлению, то она считается мусорной</w:t>
-      </w:r>
-    </w:p>
-    <w:p>
-      <w:pPr>
-        <w:pStyle w:val="a3"/>
+        <w:t>Если резолюция отклонена бол</w:t>
+      </w:r>
+      <w:r>
+        <w:rPr>
+          <w:sz w:val="24"/>
+          <w:szCs w:val="24"/>
+        </w:rPr>
+        <w:t>ее</w:t>
+      </w:r>
+      <w:r>
+        <w:rPr>
+          <w:sz w:val="24"/>
+          <w:szCs w:val="24"/>
+        </w:rPr>
+        <w:t xml:space="preserve"> 5 раз, то ее можно выдвинуть еще раз только через </w:t>
+      </w:r>
+      <w:r>
+        <w:rPr>
+          <w:sz w:val="24"/>
+          <w:szCs w:val="24"/>
+        </w:rPr>
+        <w:t>месяц</w:t>
+      </w:r>
+    </w:p>
+    <w:p>
+      <w:pPr>
+        <w:pStyle w:val="ListParagraph"/>
+        <w:numPr>
+          <w:ilvl w:val="1"/>
+          <w:numId w:val="4"/>
+        </w:numPr>
+        <w:rPr>
+          <w:sz w:val="24"/>
+          <w:szCs w:val="24"/>
+        </w:rPr>
+      </w:pPr>
+      <w:r>
+        <w:rPr>
+          <w:sz w:val="24"/>
+          <w:szCs w:val="24"/>
+        </w:rPr>
+        <w:t xml:space="preserve">Если резолюция не соответствует </w:t>
+      </w:r>
+      <w:r>
+        <w:rPr>
+          <w:sz w:val="24"/>
+          <w:szCs w:val="24"/>
+        </w:rPr>
+        <w:t>формату</w:t>
+      </w:r>
+      <w:r>
+        <w:rPr>
+          <w:sz w:val="24"/>
+          <w:szCs w:val="24"/>
+        </w:rPr>
+        <w:t>, то она считается мусорной</w:t>
+      </w:r>
+    </w:p>
+    <w:p>
+      <w:pPr>
+        <w:pStyle w:val="ListParagraph"/>
         <w:numPr>
           <w:ilvl w:val="2"/>
           <w:numId w:val="4"/>
@@ -1912,7 +2027,7 @@
     </w:p>
     <w:p>
       <w:pPr>
-        <w:pStyle w:val="a3"/>
+        <w:pStyle w:val="ListParagraph"/>
         <w:numPr>
           <w:ilvl w:val="2"/>
           <w:numId w:val="4"/>
@@ -1954,7 +2069,7 @@
     </w:p>
     <w:p>
       <w:pPr>
-        <w:pStyle w:val="a3"/>
+        <w:pStyle w:val="ListParagraph"/>
         <w:numPr>
           <w:ilvl w:val="1"/>
           <w:numId w:val="4"/>
@@ -2038,7 +2153,7 @@
     </w:p>
     <w:p>
       <w:pPr>
-        <w:pStyle w:val="a3"/>
+        <w:pStyle w:val="ListParagraph"/>
         <w:numPr>
           <w:ilvl w:val="0"/>
           <w:numId w:val="4"/>
@@ -2059,7 +2174,7 @@
     </w:p>
     <w:p>
       <w:pPr>
-        <w:pStyle w:val="a3"/>
+        <w:pStyle w:val="ListParagraph"/>
         <w:numPr>
           <w:ilvl w:val="1"/>
           <w:numId w:val="4"/>
@@ -2093,7 +2208,7 @@
     </w:p>
     <w:p>
       <w:pPr>
-        <w:pStyle w:val="a3"/>
+        <w:pStyle w:val="ListParagraph"/>
         <w:numPr>
           <w:ilvl w:val="1"/>
           <w:numId w:val="4"/>
@@ -2113,7 +2228,7 @@
     </w:p>
     <w:p>
       <w:pPr>
-        <w:pStyle w:val="a3"/>
+        <w:pStyle w:val="ListParagraph"/>
         <w:numPr>
           <w:ilvl w:val="1"/>
           <w:numId w:val="4"/>
@@ -2133,27 +2248,27 @@
     </w:p>
     <w:p>
       <w:pPr>
-        <w:pStyle w:val="a3"/>
-        <w:numPr>
-          <w:ilvl w:val="1"/>
-          <w:numId w:val="4"/>
-        </w:numPr>
-        <w:rPr>
-          <w:sz w:val="24"/>
-          <w:szCs w:val="24"/>
-        </w:rPr>
-      </w:pPr>
-      <w:r>
-        <w:rPr>
-          <w:sz w:val="24"/>
-          <w:szCs w:val="24"/>
-        </w:rPr>
-        <w:t>Референдум может проводиться не чаще 7 дней и не имеет ускоренного принятия</w:t>
-      </w:r>
-    </w:p>
-    <w:p>
-      <w:pPr>
-        <w:pStyle w:val="a3"/>
+        <w:pStyle w:val="ListParagraph"/>
+        <w:numPr>
+          <w:ilvl w:val="1"/>
+          <w:numId w:val="4"/>
+        </w:numPr>
+        <w:rPr>
+          <w:sz w:val="24"/>
+          <w:szCs w:val="24"/>
+        </w:rPr>
+      </w:pPr>
+      <w:r>
+        <w:rPr>
+          <w:sz w:val="24"/>
+          <w:szCs w:val="24"/>
+        </w:rPr>
+        <w:t>Референдум может проводиться не чаще 7д и не имеет ускоренного принятия</w:t>
+      </w:r>
+    </w:p>
+    <w:p>
+      <w:pPr>
+        <w:pStyle w:val="ListParagraph"/>
         <w:numPr>
           <w:ilvl w:val="1"/>
           <w:numId w:val="4"/>
@@ -2173,6 +2288,26 @@
     </w:p>
     <w:p>
       <w:pPr>
+        <w:pStyle w:val="ListParagraph"/>
+        <w:numPr>
+          <w:ilvl w:val="1"/>
+          <w:numId w:val="4"/>
+        </w:numPr>
+        <w:rPr>
+          <w:sz w:val="24"/>
+          <w:szCs w:val="24"/>
+        </w:rPr>
+      </w:pPr>
+      <w:r>
+        <w:rPr>
+          <w:sz w:val="24"/>
+          <w:szCs w:val="24"/>
+        </w:rPr>
+        <w:t>Принятые резолюции вносятся в конституцию автоматически каждые 14д</w:t>
+      </w:r>
+    </w:p>
+    <w:p>
+      <w:pPr>
         <w:rPr>
           <w:sz w:val="24"/>
           <w:szCs w:val="24"/>
@@ -2188,7 +2323,7 @@
     </w:p>
     <w:p>
       <w:pPr>
-        <w:pStyle w:val="a3"/>
+        <w:pStyle w:val="ListParagraph"/>
         <w:numPr>
           <w:ilvl w:val="0"/>
           <w:numId w:val="4"/>
@@ -2223,7 +2358,7 @@
     </w:p>
     <w:p>
       <w:pPr>
-        <w:pStyle w:val="a3"/>
+        <w:pStyle w:val="ListParagraph"/>
         <w:numPr>
           <w:ilvl w:val="1"/>
           <w:numId w:val="4"/>
@@ -2243,241 +2378,469 @@
     </w:p>
     <w:p>
       <w:pPr>
-        <w:pStyle w:val="a3"/>
+        <w:pStyle w:val="ListParagraph"/>
+        <w:numPr>
+          <w:ilvl w:val="1"/>
+          <w:numId w:val="4"/>
+        </w:numPr>
+      </w:pPr>
+      <w:r>
+        <w:rPr>
+          <w:sz w:val="24"/>
+          <w:szCs w:val="24"/>
+        </w:rPr>
+        <w:t xml:space="preserve">К публикации допускаются </w:t>
+      </w:r>
+      <w:r>
+        <w:rPr>
+          <w:sz w:val="24"/>
+          <w:szCs w:val="24"/>
+        </w:rPr>
+        <w:t>сообщения,</w:t>
+      </w:r>
+      <w:r>
+        <w:rPr>
+          <w:sz w:val="24"/>
+          <w:szCs w:val="24"/>
+        </w:rPr>
+        <w:t xml:space="preserve"> содержащие только одно прикрепленное медиа (картинка, видео, </w:t>
+      </w:r>
+      <w:proofErr w:type="spellStart"/>
+      <w:r>
+        <w:rPr>
+          <w:sz w:val="24"/>
+          <w:szCs w:val="24"/>
+        </w:rPr>
+        <w:t>гифка</w:t>
+      </w:r>
+      <w:proofErr w:type="spellEnd"/>
+      <w:r>
+        <w:rPr>
+          <w:sz w:val="24"/>
+          <w:szCs w:val="24"/>
+        </w:rPr>
+        <w:t xml:space="preserve">, </w:t>
+      </w:r>
+      <w:r>
+        <w:rPr>
+          <w:sz w:val="24"/>
+          <w:szCs w:val="24"/>
+        </w:rPr>
+        <w:t>чисто текст</w:t>
+      </w:r>
+      <w:r>
+        <w:rPr>
+          <w:sz w:val="24"/>
+          <w:szCs w:val="24"/>
+        </w:rPr>
+        <w:t>)</w:t>
+      </w:r>
+    </w:p>
+    <w:p>
+      <w:pPr>
+        <w:pStyle w:val="ListParagraph"/>
         <w:numPr>
           <w:ilvl w:val="2"/>
           <w:numId w:val="4"/>
         </w:numPr>
-        <w:rPr>
-          <w:sz w:val="24"/>
-          <w:szCs w:val="24"/>
-        </w:rPr>
-      </w:pPr>
-      <w:r>
-        <w:rPr>
-          <w:sz w:val="24"/>
-          <w:szCs w:val="24"/>
-        </w:rPr>
-        <w:t>@Bayanist’</w:t>
-      </w:r>
-      <w:r>
-        <w:rPr>
-          <w:sz w:val="24"/>
-          <w:szCs w:val="24"/>
-        </w:rPr>
-        <w:t>ы</w:t>
-      </w:r>
-      <w:r>
-        <w:rPr>
-          <w:sz w:val="24"/>
-          <w:szCs w:val="24"/>
-        </w:rPr>
-        <w:t xml:space="preserve"> не имеют права писать в #suggest-meme, для них есть #bayans</w:t>
-      </w:r>
-    </w:p>
-    <w:p>
-      <w:pPr>
-        <w:pStyle w:val="a3"/>
-        <w:numPr>
-          <w:ilvl w:val="1"/>
-          <w:numId w:val="4"/>
-        </w:numPr>
-      </w:pPr>
-      <w:r>
-        <w:rPr>
-          <w:sz w:val="24"/>
-          <w:szCs w:val="24"/>
-        </w:rPr>
-        <w:t xml:space="preserve">К публикации допускаются </w:t>
-      </w:r>
-      <w:r>
-        <w:rPr>
-          <w:sz w:val="24"/>
-          <w:szCs w:val="24"/>
-        </w:rPr>
-        <w:t>сообщения,</w:t>
-      </w:r>
-      <w:r>
-        <w:rPr>
-          <w:sz w:val="24"/>
-          <w:szCs w:val="24"/>
-        </w:rPr>
-        <w:t xml:space="preserve"> содержащие только одно прикрепленное медиа (картинка, видео, гифка, </w:t>
-      </w:r>
-      <w:r>
-        <w:rPr>
-          <w:sz w:val="24"/>
-          <w:szCs w:val="24"/>
-        </w:rPr>
-        <w:t>чисто текст</w:t>
-      </w:r>
-      <w:r>
-        <w:rPr>
-          <w:sz w:val="24"/>
-          <w:szCs w:val="24"/>
-        </w:rPr>
-        <w:t>)</w:t>
-      </w:r>
-    </w:p>
-    <w:p>
-      <w:pPr>
-        <w:pStyle w:val="a3"/>
+      </w:pPr>
+      <w:r>
+        <w:rPr>
+          <w:sz w:val="24"/>
+          <w:szCs w:val="24"/>
+        </w:rPr>
+        <w:t>При имеющейся</w:t>
+      </w:r>
+      <w:r>
+        <w:rPr>
+          <w:sz w:val="24"/>
+          <w:szCs w:val="24"/>
+        </w:rPr>
+        <w:t xml:space="preserve"> подпись к мему она должна быть в самом меме, а не в сообщении с мемом</w:t>
+      </w:r>
+    </w:p>
+    <w:p>
+      <w:pPr>
+        <w:pStyle w:val="ListParagraph"/>
         <w:numPr>
           <w:ilvl w:val="2"/>
           <w:numId w:val="4"/>
         </w:numPr>
-      </w:pPr>
-      <w:r>
-        <w:rPr>
-          <w:sz w:val="24"/>
-          <w:szCs w:val="24"/>
-        </w:rPr>
-        <w:t>При имеющейся</w:t>
-      </w:r>
-      <w:r>
-        <w:rPr>
-          <w:sz w:val="24"/>
-          <w:szCs w:val="24"/>
-        </w:rPr>
-        <w:t xml:space="preserve"> подпись к мему она должна быть в самом меме, а не в сообщении с мемом</w:t>
-      </w:r>
-    </w:p>
-    <w:p>
-      <w:pPr>
-        <w:pStyle w:val="a3"/>
+        <w:rPr>
+          <w:sz w:val="24"/>
+          <w:szCs w:val="24"/>
+        </w:rPr>
+      </w:pPr>
+      <w:r>
+        <w:rPr>
+          <w:sz w:val="24"/>
+          <w:szCs w:val="24"/>
+        </w:rPr>
+        <w:t>Текст в сообщении с мемом будет расцениваться как комментарий автора и не войдёт в публикацию</w:t>
+      </w:r>
+    </w:p>
+    <w:p>
+      <w:pPr>
+        <w:pStyle w:val="ListParagraph"/>
+        <w:numPr>
+          <w:ilvl w:val="1"/>
+          <w:numId w:val="4"/>
+        </w:numPr>
+        <w:rPr>
+          <w:sz w:val="24"/>
+        </w:rPr>
+      </w:pPr>
+      <w:r>
+        <w:rPr>
+          <w:sz w:val="24"/>
+        </w:rPr>
+        <w:t>После публикации к посту проставляют реакции для голосования</w:t>
+      </w:r>
+      <w:r>
+        <w:rPr>
+          <w:sz w:val="24"/>
+        </w:rPr>
+        <w:t>:</w:t>
+      </w:r>
+      <w:r>
+        <w:rPr>
+          <w:sz w:val="24"/>
+        </w:rPr>
+        <w:t xml:space="preserve"> +1</w:t>
+      </w:r>
+      <w:r>
+        <w:rPr>
+          <w:sz w:val="24"/>
+        </w:rPr>
+        <w:t xml:space="preserve"> и</w:t>
+      </w:r>
+      <w:r>
+        <w:rPr>
+          <w:sz w:val="24"/>
+        </w:rPr>
+        <w:t xml:space="preserve"> -1</w:t>
+      </w:r>
+    </w:p>
+    <w:p>
+      <w:pPr>
+        <w:pStyle w:val="ListParagraph"/>
+        <w:numPr>
+          <w:ilvl w:val="1"/>
+          <w:numId w:val="4"/>
+        </w:numPr>
+        <w:rPr>
+          <w:sz w:val="24"/>
+          <w:szCs w:val="24"/>
+        </w:rPr>
+      </w:pPr>
+      <w:r>
+        <w:rPr>
+          <w:sz w:val="24"/>
+          <w:szCs w:val="24"/>
+        </w:rPr>
+        <w:t>Удаление своего мема из #suggest-meme запрещено</w:t>
+      </w:r>
+    </w:p>
+    <w:p>
+      <w:pPr>
+        <w:pStyle w:val="ListParagraph"/>
+        <w:numPr>
+          <w:ilvl w:val="1"/>
+          <w:numId w:val="4"/>
+        </w:numPr>
+        <w:rPr>
+          <w:sz w:val="24"/>
+          <w:szCs w:val="24"/>
+        </w:rPr>
+      </w:pPr>
+      <w:r>
+        <w:rPr>
+          <w:sz w:val="24"/>
+          <w:szCs w:val="24"/>
+        </w:rPr>
+        <w:t xml:space="preserve">Какое-либо </w:t>
+      </w:r>
+      <w:r>
+        <w:rPr>
+          <w:sz w:val="24"/>
+          <w:szCs w:val="24"/>
+        </w:rPr>
+        <w:t xml:space="preserve">редактирование мема </w:t>
+      </w:r>
+      <w:r>
+        <w:rPr>
+          <w:sz w:val="24"/>
+          <w:szCs w:val="24"/>
+        </w:rPr>
+        <w:t xml:space="preserve">после публикации </w:t>
+      </w:r>
+      <w:r>
+        <w:rPr>
+          <w:sz w:val="24"/>
+          <w:szCs w:val="24"/>
+        </w:rPr>
+        <w:t>запрещено</w:t>
+      </w:r>
+    </w:p>
+    <w:p>
+      <w:pPr>
+        <w:pStyle w:val="ListParagraph"/>
+        <w:numPr>
+          <w:ilvl w:val="1"/>
+          <w:numId w:val="4"/>
+        </w:numPr>
+        <w:rPr>
+          <w:sz w:val="24"/>
+          <w:szCs w:val="24"/>
+        </w:rPr>
+      </w:pPr>
+      <w:r>
+        <w:rPr>
+          <w:sz w:val="24"/>
+          <w:szCs w:val="24"/>
+        </w:rPr>
+        <w:t>Дублировать мемы запрещено</w:t>
+      </w:r>
+    </w:p>
+    <w:p>
+      <w:pPr>
+        <w:pStyle w:val="ListParagraph"/>
+        <w:numPr>
+          <w:ilvl w:val="1"/>
+          <w:numId w:val="4"/>
+        </w:numPr>
+        <w:rPr>
+          <w:sz w:val="24"/>
+          <w:szCs w:val="24"/>
+        </w:rPr>
+      </w:pPr>
+      <w:r>
+        <w:rPr>
+          <w:sz w:val="24"/>
+          <w:szCs w:val="24"/>
+        </w:rPr>
+        <w:t xml:space="preserve">Результаты голосования подводятся и публикуются через 24ч </w:t>
+      </w:r>
+      <w:r>
+        <w:rPr>
+          <w:sz w:val="24"/>
+          <w:szCs w:val="24"/>
+        </w:rPr>
+        <w:t>@</w:t>
+      </w:r>
+      <w:r>
+        <w:rPr>
+          <w:sz w:val="24"/>
+          <w:szCs w:val="24"/>
+          <w:lang w:val="en-US"/>
+        </w:rPr>
+        <w:t>meme</w:t>
+      </w:r>
+      <w:r>
+        <w:rPr>
+          <w:sz w:val="24"/>
+          <w:szCs w:val="24"/>
+        </w:rPr>
+        <w:t>-</w:t>
+      </w:r>
+      <w:r>
+        <w:rPr>
+          <w:sz w:val="24"/>
+          <w:szCs w:val="24"/>
+          <w:lang w:val="en-US"/>
+        </w:rPr>
+        <w:t>publisher</w:t>
+      </w:r>
+      <w:r>
+        <w:rPr>
+          <w:sz w:val="24"/>
+          <w:szCs w:val="24"/>
+        </w:rPr>
+        <w:t>’</w:t>
+      </w:r>
+      <w:r>
+        <w:rPr>
+          <w:sz w:val="24"/>
+          <w:szCs w:val="24"/>
+        </w:rPr>
+        <w:t>ом в случае, если мем прошёл</w:t>
+      </w:r>
+    </w:p>
+    <w:p>
+      <w:pPr>
+        <w:pStyle w:val="ListParagraph"/>
+        <w:numPr>
+          <w:ilvl w:val="1"/>
+          <w:numId w:val="4"/>
+        </w:numPr>
+        <w:rPr>
+          <w:sz w:val="24"/>
+          <w:szCs w:val="24"/>
+        </w:rPr>
+      </w:pPr>
+      <w:r>
+        <w:rPr>
+          <w:sz w:val="24"/>
+          <w:szCs w:val="24"/>
+        </w:rPr>
+        <w:t>Мем помечается</w:t>
+      </w:r>
+      <w:r>
+        <w:rPr>
+          <w:sz w:val="24"/>
+          <w:szCs w:val="24"/>
+        </w:rPr>
+        <w:t xml:space="preserve"> «!!!»</w:t>
+      </w:r>
+      <w:r>
+        <w:rPr>
+          <w:sz w:val="24"/>
+          <w:szCs w:val="24"/>
+        </w:rPr>
+        <w:t>, если прошёл со 100% количеством положительных голосов</w:t>
+      </w:r>
+    </w:p>
+    <w:p>
+      <w:pPr>
+        <w:pStyle w:val="ListParagraph"/>
+        <w:numPr>
+          <w:ilvl w:val="1"/>
+          <w:numId w:val="4"/>
+        </w:numPr>
+        <w:rPr>
+          <w:sz w:val="24"/>
+          <w:szCs w:val="24"/>
+        </w:rPr>
+      </w:pPr>
+      <w:r>
+        <w:rPr>
+          <w:sz w:val="24"/>
+          <w:szCs w:val="24"/>
+        </w:rPr>
+        <w:t>В день один участник может предложить до 5 мемов</w:t>
+      </w:r>
+    </w:p>
+    <w:p>
+      <w:pPr>
+        <w:pStyle w:val="ListParagraph"/>
         <w:numPr>
           <w:ilvl w:val="2"/>
           <w:numId w:val="4"/>
         </w:numPr>
-      </w:pPr>
-      <w:r>
-        <w:t>Текст в сообщении с мемом будет расцениваться как комментарий автора и не войдёт в публикацию</w:t>
-      </w:r>
-    </w:p>
-    <w:p>
-      <w:pPr>
-        <w:pStyle w:val="a3"/>
-        <w:numPr>
-          <w:ilvl w:val="1"/>
-          <w:numId w:val="4"/>
-        </w:numPr>
-        <w:rPr>
-          <w:sz w:val="24"/>
-        </w:rPr>
-      </w:pPr>
-      <w:r>
-        <w:rPr>
-          <w:sz w:val="24"/>
-        </w:rPr>
-        <w:t>После публикации к посту проставляют реакции для голосования- +1 -1</w:t>
-      </w:r>
-    </w:p>
-    <w:p>
-      <w:pPr>
-        <w:pStyle w:val="a3"/>
-        <w:numPr>
-          <w:ilvl w:val="1"/>
-          <w:numId w:val="4"/>
-        </w:numPr>
-        <w:rPr>
-          <w:sz w:val="24"/>
-          <w:szCs w:val="24"/>
-        </w:rPr>
-      </w:pPr>
-      <w:r>
-        <w:rPr>
-          <w:sz w:val="24"/>
-          <w:szCs w:val="24"/>
-        </w:rPr>
-        <w:t>Удаление своего мема из #suggest-meme запрещено</w:t>
-      </w:r>
-    </w:p>
-    <w:p>
-      <w:pPr>
-        <w:pStyle w:val="a3"/>
-        <w:numPr>
-          <w:ilvl w:val="1"/>
-          <w:numId w:val="4"/>
-        </w:numPr>
-        <w:rPr>
-          <w:sz w:val="24"/>
-          <w:szCs w:val="24"/>
-        </w:rPr>
-      </w:pPr>
-      <w:r>
-        <w:rPr>
-          <w:sz w:val="24"/>
-          <w:szCs w:val="24"/>
-        </w:rPr>
-        <w:t xml:space="preserve">Какое-либо </w:t>
-      </w:r>
-      <w:r>
-        <w:rPr>
-          <w:sz w:val="24"/>
-          <w:szCs w:val="24"/>
-        </w:rPr>
-        <w:t xml:space="preserve">редактирование мема </w:t>
-      </w:r>
-      <w:r>
-        <w:rPr>
-          <w:sz w:val="24"/>
-          <w:szCs w:val="24"/>
-        </w:rPr>
-        <w:t xml:space="preserve">после публикации </w:t>
-      </w:r>
-      <w:r>
-        <w:rPr>
-          <w:sz w:val="24"/>
-          <w:szCs w:val="24"/>
-        </w:rPr>
-        <w:t>запрещено</w:t>
-      </w:r>
-    </w:p>
-    <w:p>
-      <w:pPr>
-        <w:pStyle w:val="a3"/>
-        <w:numPr>
-          <w:ilvl w:val="1"/>
-          <w:numId w:val="4"/>
-        </w:numPr>
-        <w:rPr>
-          <w:sz w:val="24"/>
-          <w:szCs w:val="24"/>
-        </w:rPr>
-      </w:pPr>
-      <w:r>
-        <w:rPr>
-          <w:sz w:val="24"/>
-          <w:szCs w:val="24"/>
-        </w:rPr>
-        <w:t>Дублировать мемы запрещено</w:t>
-      </w:r>
-    </w:p>
-    <w:p>
-      <w:pPr>
-        <w:pStyle w:val="a3"/>
-        <w:numPr>
-          <w:ilvl w:val="1"/>
-          <w:numId w:val="4"/>
-        </w:numPr>
-        <w:rPr>
-          <w:sz w:val="24"/>
-          <w:szCs w:val="24"/>
-        </w:rPr>
-      </w:pPr>
-      <w:r>
-        <w:rPr>
-          <w:sz w:val="24"/>
-          <w:szCs w:val="24"/>
-        </w:rPr>
-        <w:t xml:space="preserve">Результаты голосования подводятся и публикуются через 24ч </w:t>
-      </w:r>
-      <w:r>
-        <w:rPr>
-          <w:sz w:val="24"/>
-          <w:szCs w:val="24"/>
-        </w:rPr>
-        <w:t>@</w:t>
+        <w:rPr>
+          <w:sz w:val="24"/>
+          <w:szCs w:val="24"/>
+        </w:rPr>
+      </w:pPr>
+      <w:r>
+        <w:rPr>
+          <w:sz w:val="24"/>
+          <w:szCs w:val="24"/>
+        </w:rPr>
+        <w:t>Если пройдет больше, чем 5 мемов, то опубликуют первые 5</w:t>
+      </w:r>
+    </w:p>
+    <w:p>
+      <w:pPr>
+        <w:pStyle w:val="ListParagraph"/>
+        <w:numPr>
+          <w:ilvl w:val="2"/>
+          <w:numId w:val="4"/>
+        </w:numPr>
+        <w:rPr>
+          <w:sz w:val="24"/>
+          <w:szCs w:val="24"/>
+        </w:rPr>
+      </w:pPr>
+      <w:r>
+        <w:rPr>
+          <w:sz w:val="24"/>
+          <w:szCs w:val="24"/>
+        </w:rPr>
+        <w:t>Автор может выбрать прошедшие мемы для публикации, если их больше 5</w:t>
+      </w:r>
+    </w:p>
+    <w:p>
+      <w:pPr>
+        <w:pStyle w:val="ListParagraph"/>
+        <w:numPr>
+          <w:ilvl w:val="1"/>
+          <w:numId w:val="4"/>
+        </w:numPr>
+        <w:rPr>
+          <w:sz w:val="24"/>
+          <w:szCs w:val="24"/>
+        </w:rPr>
+      </w:pPr>
+      <w:r>
+        <w:rPr>
+          <w:sz w:val="24"/>
+          <w:szCs w:val="24"/>
+        </w:rPr>
+        <w:t xml:space="preserve">Если мем </w:t>
+      </w:r>
+      <w:r>
+        <w:rPr>
+          <w:sz w:val="24"/>
+          <w:szCs w:val="24"/>
+        </w:rPr>
+        <w:t>создан</w:t>
+      </w:r>
+      <w:r>
+        <w:rPr>
+          <w:sz w:val="24"/>
+          <w:szCs w:val="24"/>
+        </w:rPr>
+        <w:t xml:space="preserve"> участником сервера и отражает какие-либо локальные события</w:t>
+      </w:r>
+      <w:r>
+        <w:rPr>
+          <w:sz w:val="24"/>
+          <w:szCs w:val="24"/>
+        </w:rPr>
+        <w:t xml:space="preserve"> </w:t>
+      </w:r>
+      <w:r>
+        <w:rPr>
+          <w:sz w:val="24"/>
+          <w:szCs w:val="24"/>
+        </w:rPr>
+        <w:t>сервер</w:t>
+      </w:r>
+      <w:r>
+        <w:rPr>
+          <w:sz w:val="24"/>
+          <w:szCs w:val="24"/>
+        </w:rPr>
+        <w:t>а или</w:t>
+      </w:r>
+      <w:r>
+        <w:rPr>
+          <w:sz w:val="24"/>
+          <w:szCs w:val="24"/>
+        </w:rPr>
+        <w:t xml:space="preserve"> </w:t>
+      </w:r>
+      <w:r>
+        <w:rPr>
+          <w:sz w:val="24"/>
+          <w:szCs w:val="24"/>
+        </w:rPr>
+        <w:t xml:space="preserve">в нем есть упоминание участников сервера, </w:t>
+      </w:r>
+      <w:r>
+        <w:rPr>
+          <w:sz w:val="24"/>
+          <w:szCs w:val="24"/>
+        </w:rPr>
+        <w:t xml:space="preserve">то при прохождении в </w:t>
+      </w:r>
+      <w:r>
+        <w:rPr>
+          <w:sz w:val="24"/>
+          <w:szCs w:val="24"/>
+        </w:rPr>
+        <w:t>#</w:t>
       </w:r>
       <w:r>
         <w:rPr>
@@ -2491,6 +2854,36 @@
         <w:rPr>
           <w:sz w:val="24"/>
           <w:szCs w:val="24"/>
+          <w:lang w:val="en-US"/>
+        </w:rPr>
+        <w:t>s</w:t>
+      </w:r>
+      <w:r>
+        <w:rPr>
+          <w:sz w:val="24"/>
+          <w:szCs w:val="24"/>
+        </w:rPr>
+        <w:t xml:space="preserve"> он так же публикуется в </w:t>
+      </w:r>
+      <w:r>
+        <w:rPr>
+          <w:sz w:val="24"/>
+          <w:szCs w:val="24"/>
+        </w:rPr>
+        <w:t>#</w:t>
+      </w:r>
+      <w:r>
+        <w:rPr>
+          <w:sz w:val="24"/>
+          <w:szCs w:val="24"/>
+          <w:lang w:val="en-US"/>
+        </w:rPr>
+        <w:t>custom</w:t>
+      </w:r>
+      <w:r>
+        <w:rPr>
+          <w:sz w:val="24"/>
+          <w:szCs w:val="24"/>
         </w:rPr>
         <w:t>-</w:t>
       </w:r>
@@ -2500,242 +2893,12 @@
           <w:szCs w:val="24"/>
           <w:lang w:val="en-US"/>
         </w:rPr>
-        <w:t>publisher</w:t>
-      </w:r>
-      <w:r>
-        <w:rPr>
-          <w:sz w:val="24"/>
-          <w:szCs w:val="24"/>
-        </w:rPr>
-        <w:t>’</w:t>
-      </w:r>
-      <w:r>
-        <w:rPr>
-          <w:sz w:val="24"/>
-          <w:szCs w:val="24"/>
-        </w:rPr>
-        <w:t>ом в случае, если мем прошёл</w:t>
-      </w:r>
-    </w:p>
-    <w:p>
-      <w:pPr>
-        <w:pStyle w:val="a3"/>
-        <w:numPr>
-          <w:ilvl w:val="1"/>
-          <w:numId w:val="4"/>
-        </w:numPr>
-        <w:rPr>
-          <w:sz w:val="24"/>
-          <w:szCs w:val="24"/>
-        </w:rPr>
-      </w:pPr>
-      <w:r>
-        <w:rPr>
-          <w:sz w:val="24"/>
-          <w:szCs w:val="24"/>
-        </w:rPr>
-        <w:t>Мем помечается, если прошёл со 100% количеством положительных голосов</w:t>
-      </w:r>
-    </w:p>
-    <w:p>
-      <w:pPr>
-        <w:pStyle w:val="a3"/>
-        <w:numPr>
-          <w:ilvl w:val="1"/>
-          <w:numId w:val="4"/>
-        </w:numPr>
-        <w:rPr>
-          <w:sz w:val="24"/>
-          <w:szCs w:val="24"/>
-        </w:rPr>
-      </w:pPr>
-      <w:r>
-        <w:rPr>
-          <w:sz w:val="24"/>
-          <w:szCs w:val="24"/>
-        </w:rPr>
-        <w:t>В день один участник может предложить до 5 мемов</w:t>
-      </w:r>
-    </w:p>
-    <w:p>
-      <w:pPr>
-        <w:pStyle w:val="a3"/>
-        <w:numPr>
-          <w:ilvl w:val="2"/>
-          <w:numId w:val="4"/>
-        </w:numPr>
-        <w:rPr>
-          <w:sz w:val="24"/>
-          <w:szCs w:val="24"/>
-        </w:rPr>
-      </w:pPr>
-      <w:r>
-        <w:rPr>
-          <w:sz w:val="24"/>
-          <w:szCs w:val="24"/>
-        </w:rPr>
-        <w:t>Если пройдет больше, чем 5 мемов, то опубликуют первые 5</w:t>
-      </w:r>
-    </w:p>
-    <w:p>
-      <w:pPr>
-        <w:pStyle w:val="a3"/>
-        <w:numPr>
-          <w:ilvl w:val="2"/>
-          <w:numId w:val="4"/>
-        </w:numPr>
-        <w:rPr>
-          <w:sz w:val="24"/>
-          <w:szCs w:val="24"/>
-        </w:rPr>
-      </w:pPr>
-      <w:r>
-        <w:rPr>
-          <w:sz w:val="24"/>
-          <w:szCs w:val="24"/>
-        </w:rPr>
-        <w:t>Автор может выбрать прошедшие мемы для публикации, если их больше 5</w:t>
-      </w:r>
-    </w:p>
-    <w:p>
-      <w:pPr>
-        <w:pStyle w:val="a3"/>
-        <w:numPr>
-          <w:ilvl w:val="1"/>
-          <w:numId w:val="4"/>
-        </w:numPr>
-        <w:rPr>
-          <w:sz w:val="24"/>
-          <w:szCs w:val="24"/>
-        </w:rPr>
-      </w:pPr>
-      <w:r>
-        <w:rPr>
-          <w:sz w:val="24"/>
-          <w:szCs w:val="24"/>
-        </w:rPr>
-        <w:t xml:space="preserve">Если мем </w:t>
-      </w:r>
-      <w:r>
-        <w:rPr>
-          <w:sz w:val="24"/>
-          <w:szCs w:val="24"/>
-        </w:rPr>
-        <w:t>создан</w:t>
-      </w:r>
-      <w:r>
-        <w:rPr>
-          <w:sz w:val="24"/>
-          <w:szCs w:val="24"/>
-        </w:rPr>
-        <w:t xml:space="preserve"> участником сервера и отражает какие-либо локальные события</w:t>
-      </w:r>
-      <w:r>
-        <w:rPr>
-          <w:sz w:val="24"/>
-          <w:szCs w:val="24"/>
-        </w:rPr>
-        <w:t xml:space="preserve"> </w:t>
-      </w:r>
-      <w:r>
-        <w:rPr>
-          <w:sz w:val="24"/>
-          <w:szCs w:val="24"/>
-        </w:rPr>
-        <w:t>сервер</w:t>
-      </w:r>
-      <w:r>
-        <w:rPr>
-          <w:sz w:val="24"/>
-          <w:szCs w:val="24"/>
-        </w:rPr>
-        <w:t>а или</w:t>
-      </w:r>
-      <w:r>
-        <w:rPr>
-          <w:sz w:val="24"/>
-          <w:szCs w:val="24"/>
-        </w:rPr>
-        <w:t xml:space="preserve"> </w:t>
-      </w:r>
-      <w:r>
-        <w:rPr>
-          <w:sz w:val="24"/>
-          <w:szCs w:val="24"/>
-        </w:rPr>
-        <w:t xml:space="preserve">в нем есть упоминание участников сервера, </w:t>
-      </w:r>
-      <w:r>
-        <w:rPr>
-          <w:sz w:val="24"/>
-          <w:szCs w:val="24"/>
-        </w:rPr>
-        <w:t xml:space="preserve">то при прохождении в </w:t>
-      </w:r>
-      <w:r>
-        <w:rPr>
-          <w:sz w:val="24"/>
-          <w:szCs w:val="24"/>
-        </w:rPr>
-        <w:t>#</w:t>
-      </w:r>
-      <w:r>
-        <w:rPr>
-          <w:sz w:val="24"/>
-          <w:szCs w:val="24"/>
-          <w:lang w:val="en-US"/>
-        </w:rPr>
         <w:t>meme</w:t>
       </w:r>
-      <w:r>
-        <w:rPr>
-          <w:sz w:val="24"/>
-          <w:szCs w:val="24"/>
-          <w:lang w:val="en-US"/>
-        </w:rPr>
-        <w:t>s</w:t>
-      </w:r>
-      <w:r>
-        <w:rPr>
-          <w:sz w:val="24"/>
-          <w:szCs w:val="24"/>
-        </w:rPr>
-        <w:t xml:space="preserve"> он так же публикуется в </w:t>
-      </w:r>
-      <w:r>
-        <w:rPr>
-          <w:sz w:val="24"/>
-          <w:szCs w:val="24"/>
-        </w:rPr>
-        <w:t>#</w:t>
-      </w:r>
-      <w:r>
-        <w:rPr>
-          <w:sz w:val="24"/>
-          <w:szCs w:val="24"/>
-          <w:lang w:val="en-US"/>
-        </w:rPr>
-        <w:t>custom</w:t>
-      </w:r>
-      <w:r>
-        <w:rPr>
-          <w:sz w:val="24"/>
-          <w:szCs w:val="24"/>
-        </w:rPr>
-        <w:t>-</w:t>
-      </w:r>
-      <w:r>
-        <w:rPr>
-          <w:sz w:val="24"/>
-          <w:szCs w:val="24"/>
-          <w:lang w:val="en-US"/>
-        </w:rPr>
-        <w:t>meme</w:t>
-      </w:r>
-    </w:p>
-    <w:p>
-      <w:pPr>
-        <w:pStyle w:val="a3"/>
+    </w:p>
+    <w:p>
+      <w:pPr>
+        <w:pStyle w:val="ListParagraph"/>
         <w:numPr>
           <w:ilvl w:val="1"/>
           <w:numId w:val="4"/>
@@ -2770,7 +2933,7 @@
     </w:p>
     <w:p>
       <w:pPr>
-        <w:pStyle w:val="a3"/>
+        <w:pStyle w:val="ListParagraph"/>
         <w:numPr>
           <w:ilvl w:val="0"/>
           <w:numId w:val="4"/>
@@ -2798,7 +2961,7 @@
     </w:p>
     <w:p>
       <w:pPr>
-        <w:pStyle w:val="a3"/>
+        <w:pStyle w:val="ListParagraph"/>
         <w:numPr>
           <w:ilvl w:val="1"/>
           <w:numId w:val="4"/>
@@ -2832,7 +2995,7 @@
     </w:p>
     <w:p>
       <w:pPr>
-        <w:pStyle w:val="a3"/>
+        <w:pStyle w:val="ListParagraph"/>
         <w:numPr>
           <w:ilvl w:val="1"/>
           <w:numId w:val="4"/>
@@ -2852,7 +3015,7 @@
     </w:p>
     <w:p>
       <w:pPr>
-        <w:pStyle w:val="a3"/>
+        <w:pStyle w:val="ListParagraph"/>
         <w:numPr>
           <w:ilvl w:val="1"/>
           <w:numId w:val="4"/>
@@ -2872,7 +3035,7 @@
     </w:p>
     <w:p>
       <w:pPr>
-        <w:pStyle w:val="a3"/>
+        <w:pStyle w:val="ListParagraph"/>
         <w:numPr>
           <w:ilvl w:val="1"/>
           <w:numId w:val="4"/>
@@ -2892,7 +3055,7 @@
     </w:p>
     <w:p>
       <w:pPr>
-        <w:pStyle w:val="a3"/>
+        <w:pStyle w:val="ListParagraph"/>
         <w:numPr>
           <w:ilvl w:val="1"/>
           <w:numId w:val="4"/>
@@ -2919,7 +3082,7 @@
     </w:p>
     <w:p>
       <w:pPr>
-        <w:pStyle w:val="a3"/>
+        <w:pStyle w:val="ListParagraph"/>
         <w:numPr>
           <w:ilvl w:val="2"/>
           <w:numId w:val="4"/>
@@ -2934,7 +3097,70 @@
           <w:sz w:val="24"/>
           <w:szCs w:val="24"/>
         </w:rPr>
-        <w:t xml:space="preserve">При злоупотреблении полномочиями роли Главы партии, в частности выдача ролей не по назначению, конкретный лидер партии лишается функционала роли </w:t>
+        <w:t xml:space="preserve">При </w:t>
+      </w:r>
+      <w:r>
+        <w:rPr>
+          <w:sz w:val="24"/>
+          <w:szCs w:val="24"/>
+        </w:rPr>
+        <w:t>выдач</w:t>
+      </w:r>
+      <w:r>
+        <w:rPr>
+          <w:sz w:val="24"/>
+          <w:szCs w:val="24"/>
+        </w:rPr>
+        <w:t>е</w:t>
+      </w:r>
+      <w:r>
+        <w:rPr>
+          <w:sz w:val="24"/>
+          <w:szCs w:val="24"/>
+        </w:rPr>
+        <w:t xml:space="preserve"> ролей не по назначению</w:t>
+      </w:r>
+      <w:r>
+        <w:rPr>
+          <w:sz w:val="24"/>
+          <w:szCs w:val="24"/>
+        </w:rPr>
+        <w:t xml:space="preserve"> </w:t>
+      </w:r>
+      <w:r>
+        <w:rPr>
+          <w:sz w:val="24"/>
+          <w:szCs w:val="24"/>
+        </w:rPr>
+        <w:t>Глав</w:t>
+      </w:r>
+      <w:r>
+        <w:rPr>
+          <w:sz w:val="24"/>
+          <w:szCs w:val="24"/>
+        </w:rPr>
+        <w:t>ой</w:t>
+      </w:r>
+      <w:r>
+        <w:rPr>
+          <w:sz w:val="24"/>
+          <w:szCs w:val="24"/>
+        </w:rPr>
+        <w:t xml:space="preserve"> партии,</w:t>
+      </w:r>
+      <w:r>
+        <w:rPr>
+          <w:sz w:val="24"/>
+          <w:szCs w:val="24"/>
+        </w:rPr>
+        <w:t xml:space="preserve"> он</w:t>
+      </w:r>
+      <w:r>
+        <w:rPr>
+          <w:sz w:val="24"/>
+          <w:szCs w:val="24"/>
+        </w:rPr>
+        <w:t xml:space="preserve"> лишается функционала роли </w:t>
       </w:r>
       <w:r>
         <w:rPr>
@@ -2948,19 +3174,26 @@
           <w:sz w:val="24"/>
           <w:szCs w:val="24"/>
         </w:rPr>
-        <w:t xml:space="preserve"> первый раз на день, во второй раз переизбирается глава с внешним вмешательством исполнительной власти)</w:t>
-      </w:r>
-      <w:r>
-        <w:rPr>
-          <w:sz w:val="24"/>
-          <w:szCs w:val="24"/>
-        </w:rPr>
-        <w:tab/>
-      </w:r>
-    </w:p>
-    <w:p>
-      <w:pPr>
-        <w:pStyle w:val="a3"/>
+        <w:t xml:space="preserve"> первый раз на </w:t>
+      </w:r>
+      <w:r>
+        <w:rPr>
+          <w:sz w:val="24"/>
+          <w:szCs w:val="24"/>
+        </w:rPr>
+        <w:t>день</w:t>
+      </w:r>
+      <w:r>
+        <w:rPr>
+          <w:sz w:val="24"/>
+          <w:szCs w:val="24"/>
+        </w:rPr>
+        <w:t>, во второй раз переизбирается глава)</w:t>
+      </w:r>
+    </w:p>
+    <w:p>
+      <w:pPr>
+        <w:pStyle w:val="ListParagraph"/>
         <w:numPr>
           <w:ilvl w:val="1"/>
           <w:numId w:val="4"/>
@@ -2994,7 +3227,7 @@
     </w:p>
     <w:p>
       <w:pPr>
-        <w:pStyle w:val="a3"/>
+        <w:pStyle w:val="ListParagraph"/>
         <w:numPr>
           <w:ilvl w:val="1"/>
           <w:numId w:val="4"/>
@@ -3042,7 +3275,7 @@
     </w:p>
     <w:p>
       <w:pPr>
-        <w:pStyle w:val="a3"/>
+        <w:pStyle w:val="ListParagraph"/>
         <w:numPr>
           <w:ilvl w:val="1"/>
           <w:numId w:val="4"/>
@@ -3076,7 +3309,7 @@
     </w:p>
     <w:p>
       <w:pPr>
-        <w:pStyle w:val="a3"/>
+        <w:pStyle w:val="ListParagraph"/>
         <w:numPr>
           <w:ilvl w:val="2"/>
           <w:numId w:val="4"/>
@@ -3096,7 +3329,7 @@
     </w:p>
     <w:p>
       <w:pPr>
-        <w:pStyle w:val="a3"/>
+        <w:pStyle w:val="ListParagraph"/>
         <w:numPr>
           <w:ilvl w:val="2"/>
           <w:numId w:val="4"/>
@@ -3117,7 +3350,7 @@
     </w:p>
     <w:p>
       <w:pPr>
-        <w:pStyle w:val="a3"/>
+        <w:pStyle w:val="ListParagraph"/>
         <w:numPr>
           <w:ilvl w:val="0"/>
           <w:numId w:val="4"/>
@@ -3152,7 +3385,7 @@
     </w:p>
     <w:p>
       <w:pPr>
-        <w:pStyle w:val="a3"/>
+        <w:pStyle w:val="ListParagraph"/>
         <w:numPr>
           <w:ilvl w:val="1"/>
           <w:numId w:val="4"/>
@@ -3172,7 +3405,7 @@
     </w:p>
     <w:p>
       <w:pPr>
-        <w:pStyle w:val="a3"/>
+        <w:pStyle w:val="ListParagraph"/>
         <w:numPr>
           <w:ilvl w:val="1"/>
           <w:numId w:val="4"/>
@@ -3192,27 +3425,41 @@
     </w:p>
     <w:p>
       <w:pPr>
-        <w:pStyle w:val="a3"/>
-        <w:numPr>
-          <w:ilvl w:val="1"/>
-          <w:numId w:val="4"/>
-        </w:numPr>
-        <w:rPr>
-          <w:sz w:val="24"/>
-          <w:szCs w:val="24"/>
-        </w:rPr>
-      </w:pPr>
-      <w:r>
-        <w:rPr>
-          <w:sz w:val="24"/>
-          <w:szCs w:val="24"/>
-        </w:rPr>
-        <w:t>Принятие участника в общественное движение возможно только при одобрении 50% участников данного движения</w:t>
-      </w:r>
-    </w:p>
-    <w:p>
-      <w:pPr>
-        <w:pStyle w:val="a3"/>
+        <w:pStyle w:val="ListParagraph"/>
+        <w:numPr>
+          <w:ilvl w:val="1"/>
+          <w:numId w:val="4"/>
+        </w:numPr>
+        <w:rPr>
+          <w:sz w:val="24"/>
+          <w:szCs w:val="24"/>
+        </w:rPr>
+      </w:pPr>
+      <w:r>
+        <w:rPr>
+          <w:sz w:val="24"/>
+          <w:szCs w:val="24"/>
+        </w:rPr>
+        <w:t xml:space="preserve">Принятие участника в общественное движение возможно только при одобрении </w:t>
+      </w:r>
+      <w:r>
+        <w:rPr>
+          <w:sz w:val="24"/>
+          <w:szCs w:val="24"/>
+        </w:rPr>
+        <w:t xml:space="preserve">более </w:t>
+      </w:r>
+      <w:r>
+        <w:rPr>
+          <w:sz w:val="24"/>
+          <w:szCs w:val="24"/>
+        </w:rPr>
+        <w:t>50% участников данного движения</w:t>
+      </w:r>
+    </w:p>
+    <w:p>
+      <w:pPr>
+        <w:pStyle w:val="ListParagraph"/>
         <w:numPr>
           <w:ilvl w:val="1"/>
           <w:numId w:val="4"/>
@@ -3260,7 +3507,7 @@
     </w:p>
     <w:p>
       <w:pPr>
-        <w:pStyle w:val="a3"/>
+        <w:pStyle w:val="ListParagraph"/>
         <w:numPr>
           <w:ilvl w:val="1"/>
           <w:numId w:val="4"/>
@@ -3315,7 +3562,7 @@
     </w:p>
     <w:p>
       <w:pPr>
-        <w:pStyle w:val="a3"/>
+        <w:pStyle w:val="ListParagraph"/>
         <w:numPr>
           <w:ilvl w:val="1"/>
           <w:numId w:val="4"/>
@@ -3335,7 +3582,7 @@
     </w:p>
     <w:p>
       <w:pPr>
-        <w:pStyle w:val="a3"/>
+        <w:pStyle w:val="ListParagraph"/>
         <w:numPr>
           <w:ilvl w:val="2"/>
           <w:numId w:val="4"/>
@@ -3380,10 +3627,32 @@
         </w:rPr>
         <w:t xml:space="preserve"> должна быть прописана при создании общественного движения</w:t>
       </w:r>
-    </w:p>
-    <w:p>
-      <w:pPr>
-        <w:pStyle w:val="a3"/>
+      <w:r>
+        <w:rPr>
+          <w:sz w:val="24"/>
+          <w:szCs w:val="24"/>
+        </w:rPr>
+        <w:t xml:space="preserve"> в </w:t>
+      </w:r>
+      <w:r>
+        <w:rPr>
+          <w:sz w:val="24"/>
+          <w:szCs w:val="24"/>
+        </w:rPr>
+        <w:t>#</w:t>
+      </w:r>
+      <w:r>
+        <w:rPr>
+          <w:sz w:val="24"/>
+          <w:szCs w:val="24"/>
+          <w:lang w:val="en-US"/>
+        </w:rPr>
+        <w:t>declarations</w:t>
+      </w:r>
+    </w:p>
+    <w:p>
+      <w:pPr>
+        <w:pStyle w:val="ListParagraph"/>
         <w:numPr>
           <w:ilvl w:val="2"/>
           <w:numId w:val="4"/>
@@ -3424,7 +3693,7 @@
     </w:p>
     <w:p>
       <w:pPr>
-        <w:pStyle w:val="a3"/>
+        <w:pStyle w:val="ListParagraph"/>
         <w:numPr>
           <w:ilvl w:val="1"/>
           <w:numId w:val="4"/>
@@ -3473,7 +3742,7 @@
     </w:p>
     <w:p>
       <w:pPr>
-        <w:pStyle w:val="a3"/>
+        <w:pStyle w:val="ListParagraph"/>
         <w:numPr>
           <w:ilvl w:val="0"/>
           <w:numId w:val="4"/>
@@ -3501,7 +3770,7 @@
     </w:p>
     <w:p>
       <w:pPr>
-        <w:pStyle w:val="a3"/>
+        <w:pStyle w:val="ListParagraph"/>
         <w:numPr>
           <w:ilvl w:val="1"/>
           <w:numId w:val="4"/>
@@ -3542,7 +3811,7 @@
     </w:p>
     <w:p>
       <w:pPr>
-        <w:pStyle w:val="a3"/>
+        <w:pStyle w:val="ListParagraph"/>
         <w:numPr>
           <w:ilvl w:val="2"/>
           <w:numId w:val="4"/>
@@ -3576,7 +3845,7 @@
     </w:p>
     <w:p>
       <w:pPr>
-        <w:pStyle w:val="a3"/>
+        <w:pStyle w:val="ListParagraph"/>
         <w:numPr>
           <w:ilvl w:val="1"/>
           <w:numId w:val="4"/>
@@ -3603,7 +3872,7 @@
     </w:p>
     <w:p>
       <w:pPr>
-        <w:pStyle w:val="a3"/>
+        <w:pStyle w:val="ListParagraph"/>
         <w:numPr>
           <w:ilvl w:val="1"/>
           <w:numId w:val="4"/>
@@ -3623,7 +3892,7 @@
     </w:p>
     <w:p>
       <w:pPr>
-        <w:pStyle w:val="a3"/>
+        <w:pStyle w:val="ListParagraph"/>
         <w:numPr>
           <w:ilvl w:val="2"/>
           <w:numId w:val="4"/>
@@ -3687,7 +3956,7 @@
     </w:p>
     <w:p>
       <w:pPr>
-        <w:pStyle w:val="a3"/>
+        <w:pStyle w:val="ListParagraph"/>
         <w:numPr>
           <w:ilvl w:val="2"/>
           <w:numId w:val="4"/>
@@ -3721,7 +3990,7 @@
     </w:p>
     <w:p>
       <w:pPr>
-        <w:pStyle w:val="a3"/>
+        <w:pStyle w:val="ListParagraph"/>
         <w:numPr>
           <w:ilvl w:val="2"/>
           <w:numId w:val="4"/>
@@ -3785,7 +4054,7 @@
     </w:p>
     <w:p>
       <w:pPr>
-        <w:pStyle w:val="a3"/>
+        <w:pStyle w:val="ListParagraph"/>
         <w:numPr>
           <w:ilvl w:val="2"/>
           <w:numId w:val="4"/>
@@ -3805,7 +4074,7 @@
     </w:p>
     <w:p>
       <w:pPr>
-        <w:pStyle w:val="a3"/>
+        <w:pStyle w:val="ListParagraph"/>
         <w:numPr>
           <w:ilvl w:val="2"/>
           <w:numId w:val="4"/>
@@ -3832,7 +4101,7 @@
     </w:p>
     <w:p>
       <w:pPr>
-        <w:pStyle w:val="a3"/>
+        <w:pStyle w:val="ListParagraph"/>
         <w:numPr>
           <w:ilvl w:val="2"/>
           <w:numId w:val="4"/>
@@ -3852,7 +4121,7 @@
     </w:p>
     <w:p>
       <w:pPr>
-        <w:pStyle w:val="a3"/>
+        <w:pStyle w:val="ListParagraph"/>
         <w:numPr>
           <w:ilvl w:val="2"/>
           <w:numId w:val="4"/>
@@ -3872,7 +4141,7 @@
     </w:p>
     <w:p>
       <w:pPr>
-        <w:pStyle w:val="a3"/>
+        <w:pStyle w:val="ListParagraph"/>
         <w:numPr>
           <w:ilvl w:val="2"/>
           <w:numId w:val="4"/>
@@ -3892,7 +4161,7 @@
     </w:p>
     <w:p>
       <w:pPr>
-        <w:pStyle w:val="a3"/>
+        <w:pStyle w:val="ListParagraph"/>
         <w:numPr>
           <w:ilvl w:val="2"/>
           <w:numId w:val="4"/>
@@ -3912,7 +4181,7 @@
     </w:p>
     <w:p>
       <w:pPr>
-        <w:pStyle w:val="a3"/>
+        <w:pStyle w:val="ListParagraph"/>
         <w:numPr>
           <w:ilvl w:val="2"/>
           <w:numId w:val="4"/>
@@ -3932,7 +4201,7 @@
     </w:p>
     <w:p>
       <w:pPr>
-        <w:pStyle w:val="a3"/>
+        <w:pStyle w:val="ListParagraph"/>
         <w:numPr>
           <w:ilvl w:val="2"/>
           <w:numId w:val="4"/>
@@ -3952,7 +4221,7 @@
     </w:p>
     <w:p>
       <w:pPr>
-        <w:pStyle w:val="a3"/>
+        <w:pStyle w:val="ListParagraph"/>
         <w:numPr>
           <w:ilvl w:val="2"/>
           <w:numId w:val="4"/>
@@ -3972,7 +4241,7 @@
     </w:p>
     <w:p>
       <w:pPr>
-        <w:pStyle w:val="a3"/>
+        <w:pStyle w:val="ListParagraph"/>
         <w:numPr>
           <w:ilvl w:val="2"/>
           <w:numId w:val="4"/>
@@ -4000,7 +4269,7 @@
     </w:p>
     <w:p>
       <w:pPr>
-        <w:pStyle w:val="a3"/>
+        <w:pStyle w:val="ListParagraph"/>
         <w:numPr>
           <w:ilvl w:val="0"/>
           <w:numId w:val="4"/>
@@ -4035,7 +4304,7 @@
     </w:p>
     <w:p>
       <w:pPr>
-        <w:pStyle w:val="a3"/>
+        <w:pStyle w:val="ListParagraph"/>
         <w:numPr>
           <w:ilvl w:val="1"/>
           <w:numId w:val="4"/>
@@ -4064,7 +4333,7 @@
     </w:p>
     <w:p>
       <w:pPr>
-        <w:pStyle w:val="a3"/>
+        <w:pStyle w:val="ListParagraph"/>
         <w:numPr>
           <w:ilvl w:val="1"/>
           <w:numId w:val="4"/>
@@ -4098,7 +4367,7 @@
     </w:p>
     <w:p>
       <w:pPr>
-        <w:pStyle w:val="a3"/>
+        <w:pStyle w:val="ListParagraph"/>
         <w:numPr>
           <w:ilvl w:val="1"/>
           <w:numId w:val="4"/>
@@ -4133,7 +4402,7 @@
     </w:p>
     <w:p>
       <w:pPr>
-        <w:pStyle w:val="a3"/>
+        <w:pStyle w:val="ListParagraph"/>
         <w:numPr>
           <w:ilvl w:val="2"/>
           <w:numId w:val="4"/>
@@ -4153,7 +4422,7 @@
     </w:p>
     <w:p>
       <w:pPr>
-        <w:pStyle w:val="a3"/>
+        <w:pStyle w:val="ListParagraph"/>
         <w:numPr>
           <w:ilvl w:val="2"/>
           <w:numId w:val="4"/>
@@ -4173,7 +4442,7 @@
     </w:p>
     <w:p>
       <w:pPr>
-        <w:pStyle w:val="a3"/>
+        <w:pStyle w:val="ListParagraph"/>
         <w:numPr>
           <w:ilvl w:val="2"/>
           <w:numId w:val="4"/>
@@ -4193,7 +4462,7 @@
     </w:p>
     <w:p>
       <w:pPr>
-        <w:pStyle w:val="a3"/>
+        <w:pStyle w:val="ListParagraph"/>
         <w:numPr>
           <w:ilvl w:val="1"/>
           <w:numId w:val="4"/>
@@ -4243,7 +4512,7 @@
     </w:p>
     <w:p>
       <w:pPr>
-        <w:pStyle w:val="a3"/>
+        <w:pStyle w:val="ListParagraph"/>
         <w:numPr>
           <w:ilvl w:val="0"/>
           <w:numId w:val="4"/>
@@ -4271,7 +4540,7 @@
     </w:p>
     <w:p>
       <w:pPr>
-        <w:pStyle w:val="a3"/>
+        <w:pStyle w:val="ListParagraph"/>
         <w:numPr>
           <w:ilvl w:val="1"/>
           <w:numId w:val="4"/>
@@ -4305,7 +4574,7 @@
     </w:p>
     <w:p>
       <w:pPr>
-        <w:pStyle w:val="a3"/>
+        <w:pStyle w:val="ListParagraph"/>
         <w:numPr>
           <w:ilvl w:val="1"/>
           <w:numId w:val="4"/>
@@ -4325,7 +4594,7 @@
     </w:p>
     <w:p>
       <w:pPr>
-        <w:pStyle w:val="a3"/>
+        <w:pStyle w:val="ListParagraph"/>
         <w:numPr>
           <w:ilvl w:val="2"/>
           <w:numId w:val="4"/>
@@ -4340,7 +4609,23 @@
           <w:sz w:val="24"/>
           <w:szCs w:val="24"/>
         </w:rPr>
-        <w:t xml:space="preserve">Полномочия премьер-министра осуществляются с помощью имеющейся у действующего премьер-министра сервера роли @Prime </w:t>
+        <w:t xml:space="preserve">Полномочия премьер-министра осуществляются </w:t>
+      </w:r>
+      <w:proofErr w:type="gramStart"/>
+      <w:r>
+        <w:rPr>
+          <w:sz w:val="24"/>
+          <w:szCs w:val="24"/>
+        </w:rPr>
+        <w:t>с помощью</w:t>
+      </w:r>
+      <w:proofErr w:type="gramEnd"/>
+      <w:r>
+        <w:rPr>
+          <w:sz w:val="24"/>
+          <w:szCs w:val="24"/>
+        </w:rPr>
+        <w:t xml:space="preserve"> имеющейся у действующего премьер-министра сервера роли @Prime </w:t>
       </w:r>
       <w:r>
         <w:rPr>
@@ -4353,7 +4638,7 @@
     </w:p>
     <w:p>
       <w:pPr>
-        <w:pStyle w:val="a3"/>
+        <w:pStyle w:val="ListParagraph"/>
         <w:numPr>
           <w:ilvl w:val="2"/>
           <w:numId w:val="4"/>
@@ -4387,7 +4672,7 @@
     </w:p>
     <w:p>
       <w:pPr>
-        <w:pStyle w:val="a3"/>
+        <w:pStyle w:val="ListParagraph"/>
         <w:numPr>
           <w:ilvl w:val="1"/>
           <w:numId w:val="4"/>
@@ -4414,7 +4699,7 @@
     </w:p>
     <w:p>
       <w:pPr>
-        <w:pStyle w:val="a3"/>
+        <w:pStyle w:val="ListParagraph"/>
         <w:numPr>
           <w:ilvl w:val="1"/>
           <w:numId w:val="4"/>
@@ -4434,7 +4719,7 @@
     </w:p>
     <w:p>
       <w:pPr>
-        <w:pStyle w:val="a3"/>
+        <w:pStyle w:val="ListParagraph"/>
         <w:numPr>
           <w:ilvl w:val="1"/>
           <w:numId w:val="4"/>
@@ -4454,7 +4739,7 @@
     </w:p>
     <w:p>
       <w:pPr>
-        <w:pStyle w:val="a3"/>
+        <w:pStyle w:val="ListParagraph"/>
         <w:numPr>
           <w:ilvl w:val="2"/>
           <w:numId w:val="4"/>
@@ -4495,7 +4780,7 @@
     </w:p>
     <w:p>
       <w:pPr>
-        <w:pStyle w:val="a3"/>
+        <w:pStyle w:val="ListParagraph"/>
         <w:numPr>
           <w:ilvl w:val="2"/>
           <w:numId w:val="4"/>
@@ -4543,7 +4828,7 @@
     </w:p>
     <w:p>
       <w:pPr>
-        <w:pStyle w:val="a3"/>
+        <w:pStyle w:val="ListParagraph"/>
         <w:numPr>
           <w:ilvl w:val="1"/>
           <w:numId w:val="4"/>
@@ -4584,7 +4869,7 @@
     </w:p>
     <w:p>
       <w:pPr>
-        <w:pStyle w:val="a3"/>
+        <w:pStyle w:val="ListParagraph"/>
         <w:numPr>
           <w:ilvl w:val="2"/>
           <w:numId w:val="4"/>
@@ -4604,7 +4889,7 @@
     </w:p>
     <w:p>
       <w:pPr>
-        <w:pStyle w:val="a3"/>
+        <w:pStyle w:val="ListParagraph"/>
         <w:numPr>
           <w:ilvl w:val="1"/>
           <w:numId w:val="4"/>
@@ -4694,7 +4979,7 @@
     </w:p>
     <w:p>
       <w:pPr>
-        <w:pStyle w:val="a3"/>
+        <w:pStyle w:val="ListParagraph"/>
         <w:numPr>
           <w:ilvl w:val="2"/>
           <w:numId w:val="4"/>
@@ -4721,7 +5006,7 @@
     </w:p>
     <w:p>
       <w:pPr>
-        <w:pStyle w:val="a3"/>
+        <w:pStyle w:val="ListParagraph"/>
         <w:numPr>
           <w:ilvl w:val="2"/>
           <w:numId w:val="4"/>
@@ -4741,7 +5026,7 @@
     </w:p>
     <w:p>
       <w:pPr>
-        <w:pStyle w:val="a3"/>
+        <w:pStyle w:val="ListParagraph"/>
         <w:numPr>
           <w:ilvl w:val="1"/>
           <w:numId w:val="4"/>
@@ -4803,7 +5088,7 @@
     </w:p>
     <w:p>
       <w:pPr>
-        <w:pStyle w:val="a3"/>
+        <w:pStyle w:val="ListParagraph"/>
         <w:numPr>
           <w:ilvl w:val="2"/>
           <w:numId w:val="4"/>
@@ -4879,7 +5164,7 @@
     </w:p>
     <w:p>
       <w:pPr>
-        <w:pStyle w:val="a3"/>
+        <w:pStyle w:val="ListParagraph"/>
         <w:numPr>
           <w:ilvl w:val="2"/>
           <w:numId w:val="4"/>
@@ -4906,7 +5191,7 @@
     </w:p>
     <w:p>
       <w:pPr>
-        <w:pStyle w:val="a3"/>
+        <w:pStyle w:val="ListParagraph"/>
         <w:numPr>
           <w:ilvl w:val="1"/>
           <w:numId w:val="4"/>
@@ -4933,7 +5218,7 @@
     </w:p>
     <w:p>
       <w:pPr>
-        <w:pStyle w:val="a3"/>
+        <w:pStyle w:val="ListParagraph"/>
         <w:numPr>
           <w:ilvl w:val="1"/>
           <w:numId w:val="4"/>
@@ -4953,7 +5238,7 @@
     </w:p>
     <w:p>
       <w:pPr>
-        <w:pStyle w:val="a3"/>
+        <w:pStyle w:val="ListParagraph"/>
         <w:numPr>
           <w:ilvl w:val="2"/>
           <w:numId w:val="4"/>
@@ -4981,7 +5266,7 @@
     </w:p>
     <w:p>
       <w:pPr>
-        <w:pStyle w:val="a3"/>
+        <w:pStyle w:val="ListParagraph"/>
         <w:numPr>
           <w:ilvl w:val="2"/>
           <w:numId w:val="4"/>
@@ -5016,7 +5301,7 @@
     </w:p>
     <w:p>
       <w:pPr>
-        <w:pStyle w:val="a3"/>
+        <w:pStyle w:val="ListParagraph"/>
         <w:numPr>
           <w:ilvl w:val="1"/>
           <w:numId w:val="4"/>
@@ -5050,7 +5335,7 @@
     </w:p>
     <w:p>
       <w:pPr>
-        <w:pStyle w:val="a3"/>
+        <w:pStyle w:val="ListParagraph"/>
         <w:numPr>
           <w:ilvl w:val="1"/>
           <w:numId w:val="4"/>
@@ -5077,7 +5362,7 @@
     </w:p>
     <w:p>
       <w:pPr>
-        <w:pStyle w:val="a3"/>
+        <w:pStyle w:val="ListParagraph"/>
         <w:numPr>
           <w:ilvl w:val="1"/>
           <w:numId w:val="4"/>
@@ -5181,7 +5466,7 @@
     </w:p>
     <w:p>
       <w:pPr>
-        <w:pStyle w:val="a3"/>
+        <w:pStyle w:val="ListParagraph"/>
         <w:numPr>
           <w:ilvl w:val="2"/>
           <w:numId w:val="4"/>
@@ -6286,17 +6571,17 @@
     <w:lsdException w:name="Unresolved Mention" w:semiHidden="1" w:unhideWhenUsed="1"/>
     <w:lsdException w:name="Smart Link" w:semiHidden="1" w:unhideWhenUsed="1"/>
   </w:latentStyles>
-  <w:style w:type="paragraph" w:default="1" w:styleId="a">
+  <w:style w:type="paragraph" w:default="1" w:styleId="Normal">
     <w:name w:val="Normal"/>
     <w:qFormat/>
   </w:style>
-  <w:style w:type="character" w:default="1" w:styleId="a0">
+  <w:style w:type="character" w:default="1" w:styleId="DefaultParagraphFont">
     <w:name w:val="Default Paragraph Font"/>
     <w:uiPriority w:val="1"/>
     <w:semiHidden/>
     <w:unhideWhenUsed/>
   </w:style>
-  <w:style w:type="table" w:default="1" w:styleId="a1">
+  <w:style w:type="table" w:default="1" w:styleId="TableNormal">
     <w:name w:val="Normal Table"/>
     <w:uiPriority w:val="99"/>
     <w:semiHidden/>
@@ -6311,15 +6596,15 @@
       </w:tblCellMar>
     </w:tblPr>
   </w:style>
-  <w:style w:type="numbering" w:default="1" w:styleId="a2">
+  <w:style w:type="numbering" w:default="1" w:styleId="NoList">
     <w:name w:val="No List"/>
     <w:uiPriority w:val="99"/>
     <w:semiHidden/>
     <w:unhideWhenUsed/>
   </w:style>
-  <w:style w:type="paragraph" w:styleId="a3">
+  <w:style w:type="paragraph" w:styleId="ListParagraph">
     <w:name w:val="List Paragraph"/>
-    <w:basedOn w:val="a"/>
+    <w:basedOn w:val="Normal"/>
     <w:uiPriority w:val="34"/>
     <w:qFormat/>
     <w:rsid w:val="000234DB"/>

</xml_diff>

<commit_message>
Changed 1.3 Added 1.3.2 Added 9.2.2
</commit_message>
<xml_diff>
--- a/Constitution_of_PDSDSS.docx
+++ b/Constitution_of_PDSDSS.docx
@@ -20,7 +20,7 @@
     </w:p>
     <w:p>
       <w:pPr>
-        <w:pStyle w:val="a3"/>
+        <w:pStyle w:val="ListParagraph"/>
         <w:numPr>
           <w:ilvl w:val="0"/>
           <w:numId w:val="4"/>
@@ -54,7 +54,7 @@
     </w:p>
     <w:p>
       <w:pPr>
-        <w:pStyle w:val="a3"/>
+        <w:pStyle w:val="ListParagraph"/>
         <w:numPr>
           <w:ilvl w:val="1"/>
           <w:numId w:val="4"/>
@@ -116,7 +116,7 @@
     </w:p>
     <w:p>
       <w:pPr>
-        <w:pStyle w:val="a3"/>
+        <w:pStyle w:val="ListParagraph"/>
         <w:numPr>
           <w:ilvl w:val="1"/>
           <w:numId w:val="4"/>
@@ -157,7 +157,7 @@
     </w:p>
     <w:p>
       <w:pPr>
-        <w:pStyle w:val="a3"/>
+        <w:pStyle w:val="ListParagraph"/>
         <w:numPr>
           <w:ilvl w:val="1"/>
           <w:numId w:val="4"/>
@@ -186,7 +186,7 @@
           <w:sz w:val="24"/>
           <w:szCs w:val="36"/>
         </w:rPr>
-        <w:t xml:space="preserve"> сервера имеет право на свободу в политических действия</w:t>
+        <w:t xml:space="preserve"> сервера имеет право на свободу в действия</w:t>
       </w:r>
       <w:r>
         <w:rPr>
@@ -198,7 +198,7 @@
     </w:p>
     <w:p>
       <w:pPr>
-        <w:pStyle w:val="a3"/>
+        <w:pStyle w:val="ListParagraph"/>
         <w:numPr>
           <w:ilvl w:val="2"/>
           <w:numId w:val="4"/>
@@ -232,21 +232,41 @@
     </w:p>
     <w:p>
       <w:pPr>
-        <w:pStyle w:val="a3"/>
+        <w:pStyle w:val="ListParagraph"/>
         <w:numPr>
           <w:ilvl w:val="2"/>
           <w:numId w:val="4"/>
         </w:numPr>
         <w:rPr>
           <w:sz w:val="24"/>
-          <w:szCs w:val="24"/>
-        </w:rPr>
-      </w:pPr>
-      <w:r>
-        <w:rPr>
-          <w:sz w:val="24"/>
           <w:szCs w:val="36"/>
         </w:rPr>
+      </w:pPr>
+      <w:r>
+        <w:rPr>
+          <w:sz w:val="24"/>
+          <w:szCs w:val="36"/>
+        </w:rPr>
+        <w:t>Каждый имеет право на тайну частной переписки и частного разговора</w:t>
+      </w:r>
+    </w:p>
+    <w:p>
+      <w:pPr>
+        <w:pStyle w:val="ListParagraph"/>
+        <w:numPr>
+          <w:ilvl w:val="2"/>
+          <w:numId w:val="4"/>
+        </w:numPr>
+        <w:rPr>
+          <w:sz w:val="24"/>
+          <w:szCs w:val="24"/>
+        </w:rPr>
+      </w:pPr>
+      <w:r>
+        <w:rPr>
+          <w:sz w:val="24"/>
+          <w:szCs w:val="36"/>
+        </w:rPr>
         <w:t>Каждый имеет право на становление политической</w:t>
       </w:r>
       <w:r>
@@ -287,7 +307,7 @@
     </w:p>
     <w:p>
       <w:pPr>
-        <w:pStyle w:val="a3"/>
+        <w:pStyle w:val="ListParagraph"/>
         <w:numPr>
           <w:ilvl w:val="2"/>
           <w:numId w:val="4"/>
@@ -335,7 +355,7 @@
     </w:p>
     <w:p>
       <w:pPr>
-        <w:pStyle w:val="a3"/>
+        <w:pStyle w:val="ListParagraph"/>
         <w:numPr>
           <w:ilvl w:val="2"/>
           <w:numId w:val="4"/>
@@ -355,7 +375,7 @@
     </w:p>
     <w:p>
       <w:pPr>
-        <w:pStyle w:val="a3"/>
+        <w:pStyle w:val="ListParagraph"/>
         <w:numPr>
           <w:ilvl w:val="1"/>
           <w:numId w:val="4"/>
@@ -375,7 +395,7 @@
     </w:p>
     <w:p>
       <w:pPr>
-        <w:pStyle w:val="a3"/>
+        <w:pStyle w:val="ListParagraph"/>
         <w:numPr>
           <w:ilvl w:val="2"/>
           <w:numId w:val="4"/>
@@ -448,7 +468,6 @@
         </w:rPr>
         <w:t>#</w:t>
       </w:r>
-      <w:proofErr w:type="spellStart"/>
       <w:r>
         <w:rPr>
           <w:sz w:val="24"/>
@@ -457,11 +476,10 @@
         </w:rPr>
         <w:t>getlev</w:t>
       </w:r>
-      <w:proofErr w:type="spellEnd"/>
-    </w:p>
-    <w:p>
-      <w:pPr>
-        <w:pStyle w:val="a3"/>
+    </w:p>
+    <w:p>
+      <w:pPr>
+        <w:pStyle w:val="ListParagraph"/>
         <w:numPr>
           <w:ilvl w:val="2"/>
           <w:numId w:val="4"/>
@@ -476,28 +494,12 @@
           <w:sz w:val="24"/>
           <w:szCs w:val="24"/>
         </w:rPr>
-        <w:t xml:space="preserve">Спам </w:t>
-      </w:r>
-      <w:proofErr w:type="spellStart"/>
-      <w:r>
-        <w:rPr>
-          <w:sz w:val="24"/>
-          <w:szCs w:val="24"/>
-        </w:rPr>
-        <w:t>перезаходом</w:t>
-      </w:r>
-      <w:proofErr w:type="spellEnd"/>
-      <w:r>
-        <w:rPr>
-          <w:sz w:val="24"/>
-          <w:szCs w:val="24"/>
-        </w:rPr>
-        <w:t xml:space="preserve"> в голосовой канал запрещён</w:t>
-      </w:r>
-    </w:p>
-    <w:p>
-      <w:pPr>
-        <w:pStyle w:val="a3"/>
+        <w:t>Спам перезаходом в голосовой канал запрещён</w:t>
+      </w:r>
+    </w:p>
+    <w:p>
+      <w:pPr>
+        <w:pStyle w:val="ListParagraph"/>
         <w:numPr>
           <w:ilvl w:val="2"/>
           <w:numId w:val="4"/>
@@ -517,7 +519,7 @@
     </w:p>
     <w:p>
       <w:pPr>
-        <w:pStyle w:val="a3"/>
+        <w:pStyle w:val="ListParagraph"/>
         <w:numPr>
           <w:ilvl w:val="2"/>
           <w:numId w:val="4"/>
@@ -572,7 +574,7 @@
     </w:p>
     <w:p>
       <w:pPr>
-        <w:pStyle w:val="a3"/>
+        <w:pStyle w:val="ListParagraph"/>
         <w:numPr>
           <w:ilvl w:val="2"/>
           <w:numId w:val="4"/>
@@ -603,7 +605,6 @@
         </w:rPr>
         <w:t xml:space="preserve"> не против </w:t>
       </w:r>
-      <w:proofErr w:type="spellStart"/>
       <w:r>
         <w:rPr>
           <w:sz w:val="24"/>
@@ -611,7 +612,6 @@
         </w:rPr>
         <w:t>доксинга</w:t>
       </w:r>
-      <w:proofErr w:type="spellEnd"/>
       <w:r>
         <w:rPr>
           <w:sz w:val="24"/>
@@ -651,7 +651,7 @@
     </w:p>
     <w:p>
       <w:pPr>
-        <w:pStyle w:val="a3"/>
+        <w:pStyle w:val="ListParagraph"/>
         <w:numPr>
           <w:ilvl w:val="1"/>
           <w:numId w:val="4"/>
@@ -671,7 +671,7 @@
     </w:p>
     <w:p>
       <w:pPr>
-        <w:pStyle w:val="a3"/>
+        <w:pStyle w:val="ListParagraph"/>
         <w:numPr>
           <w:ilvl w:val="1"/>
           <w:numId w:val="4"/>
@@ -691,7 +691,7 @@
     </w:p>
     <w:p>
       <w:pPr>
-        <w:pStyle w:val="a3"/>
+        <w:pStyle w:val="ListParagraph"/>
         <w:numPr>
           <w:ilvl w:val="1"/>
           <w:numId w:val="4"/>
@@ -711,7 +711,7 @@
     </w:p>
     <w:p>
       <w:pPr>
-        <w:pStyle w:val="a3"/>
+        <w:pStyle w:val="ListParagraph"/>
         <w:numPr>
           <w:ilvl w:val="2"/>
           <w:numId w:val="4"/>
@@ -745,7 +745,7 @@
     </w:p>
     <w:p>
       <w:pPr>
-        <w:pStyle w:val="a3"/>
+        <w:pStyle w:val="ListParagraph"/>
         <w:numPr>
           <w:ilvl w:val="1"/>
           <w:numId w:val="4"/>
@@ -765,7 +765,7 @@
     </w:p>
     <w:p>
       <w:pPr>
-        <w:pStyle w:val="a3"/>
+        <w:pStyle w:val="ListParagraph"/>
         <w:numPr>
           <w:ilvl w:val="1"/>
           <w:numId w:val="4"/>
@@ -785,36 +785,27 @@
     </w:p>
     <w:p>
       <w:pPr>
-        <w:pStyle w:val="a3"/>
-        <w:numPr>
-          <w:ilvl w:val="1"/>
-          <w:numId w:val="4"/>
-        </w:numPr>
-        <w:rPr>
-          <w:sz w:val="24"/>
-          <w:szCs w:val="24"/>
-        </w:rPr>
-      </w:pPr>
-      <w:proofErr w:type="spellStart"/>
-      <w:r>
-        <w:rPr>
-          <w:sz w:val="24"/>
-          <w:szCs w:val="24"/>
-        </w:rPr>
-        <w:t>Твинк</w:t>
-      </w:r>
-      <w:proofErr w:type="spellEnd"/>
-      <w:r>
-        <w:rPr>
-          <w:sz w:val="24"/>
-          <w:szCs w:val="24"/>
-        </w:rPr>
-        <w:t xml:space="preserve"> аккаунты на сервере запрещены в любом виде</w:t>
-      </w:r>
-    </w:p>
-    <w:p>
-      <w:pPr>
-        <w:pStyle w:val="a3"/>
+        <w:pStyle w:val="ListParagraph"/>
+        <w:numPr>
+          <w:ilvl w:val="1"/>
+          <w:numId w:val="4"/>
+        </w:numPr>
+        <w:rPr>
+          <w:sz w:val="24"/>
+          <w:szCs w:val="24"/>
+        </w:rPr>
+      </w:pPr>
+      <w:r>
+        <w:rPr>
+          <w:sz w:val="24"/>
+          <w:szCs w:val="24"/>
+        </w:rPr>
+        <w:t>Твинк аккаунты на сервере запрещены в любом виде</w:t>
+      </w:r>
+    </w:p>
+    <w:p>
+      <w:pPr>
+        <w:pStyle w:val="ListParagraph"/>
         <w:numPr>
           <w:ilvl w:val="1"/>
           <w:numId w:val="4"/>
@@ -862,7 +853,7 @@
     </w:p>
     <w:p>
       <w:pPr>
-        <w:pStyle w:val="a3"/>
+        <w:pStyle w:val="ListParagraph"/>
         <w:numPr>
           <w:ilvl w:val="2"/>
           <w:numId w:val="4"/>
@@ -896,7 +887,7 @@
     </w:p>
     <w:p>
       <w:pPr>
-        <w:pStyle w:val="a3"/>
+        <w:pStyle w:val="ListParagraph"/>
         <w:numPr>
           <w:ilvl w:val="2"/>
           <w:numId w:val="4"/>
@@ -944,7 +935,7 @@
     </w:p>
     <w:p>
       <w:pPr>
-        <w:pStyle w:val="a3"/>
+        <w:pStyle w:val="ListParagraph"/>
         <w:numPr>
           <w:ilvl w:val="1"/>
           <w:numId w:val="4"/>
@@ -964,7 +955,7 @@
     </w:p>
     <w:p>
       <w:pPr>
-        <w:pStyle w:val="a3"/>
+        <w:pStyle w:val="ListParagraph"/>
         <w:numPr>
           <w:ilvl w:val="1"/>
           <w:numId w:val="4"/>
@@ -1040,7 +1031,7 @@
     </w:p>
     <w:p>
       <w:pPr>
-        <w:pStyle w:val="a3"/>
+        <w:pStyle w:val="ListParagraph"/>
         <w:numPr>
           <w:ilvl w:val="2"/>
           <w:numId w:val="4"/>
@@ -1060,7 +1051,7 @@
     </w:p>
     <w:p>
       <w:pPr>
-        <w:pStyle w:val="a3"/>
+        <w:pStyle w:val="ListParagraph"/>
         <w:numPr>
           <w:ilvl w:val="2"/>
           <w:numId w:val="4"/>
@@ -1101,7 +1092,7 @@
     </w:p>
     <w:p>
       <w:pPr>
-        <w:pStyle w:val="a3"/>
+        <w:pStyle w:val="ListParagraph"/>
         <w:numPr>
           <w:ilvl w:val="1"/>
           <w:numId w:val="4"/>
@@ -1121,7 +1112,7 @@
     </w:p>
     <w:p>
       <w:pPr>
-        <w:pStyle w:val="a3"/>
+        <w:pStyle w:val="ListParagraph"/>
         <w:numPr>
           <w:ilvl w:val="1"/>
           <w:numId w:val="4"/>
@@ -1141,7 +1132,7 @@
     </w:p>
     <w:p>
       <w:pPr>
-        <w:pStyle w:val="a3"/>
+        <w:pStyle w:val="ListParagraph"/>
         <w:numPr>
           <w:ilvl w:val="2"/>
           <w:numId w:val="4"/>
@@ -1161,7 +1152,7 @@
     </w:p>
     <w:p>
       <w:pPr>
-        <w:pStyle w:val="a3"/>
+        <w:pStyle w:val="ListParagraph"/>
         <w:numPr>
           <w:ilvl w:val="1"/>
           <w:numId w:val="4"/>
@@ -1189,21 +1180,22 @@
     </w:p>
     <w:p>
       <w:pPr>
-        <w:pStyle w:val="a3"/>
-        <w:numPr>
-          <w:ilvl w:val="1"/>
-          <w:numId w:val="4"/>
-        </w:numPr>
-        <w:rPr>
-          <w:sz w:val="24"/>
-          <w:szCs w:val="24"/>
-        </w:rPr>
-      </w:pPr>
-      <w:r>
-        <w:rPr>
-          <w:sz w:val="24"/>
-          <w:szCs w:val="24"/>
-        </w:rPr>
+        <w:pStyle w:val="ListParagraph"/>
+        <w:numPr>
+          <w:ilvl w:val="1"/>
+          <w:numId w:val="4"/>
+        </w:numPr>
+        <w:rPr>
+          <w:sz w:val="24"/>
+          <w:szCs w:val="24"/>
+        </w:rPr>
+      </w:pPr>
+      <w:r>
+        <w:rPr>
+          <w:sz w:val="24"/>
+          <w:szCs w:val="24"/>
+        </w:rPr>
+        <w:lastRenderedPageBreak/>
         <w:t>Событие может быть удалено е</w:t>
       </w:r>
       <w:r>
@@ -1258,7 +1250,7 @@
     </w:p>
     <w:p>
       <w:pPr>
-        <w:pStyle w:val="a3"/>
+        <w:pStyle w:val="ListParagraph"/>
         <w:numPr>
           <w:ilvl w:val="2"/>
           <w:numId w:val="4"/>
@@ -1273,7 +1265,6 @@
           <w:sz w:val="24"/>
           <w:szCs w:val="24"/>
         </w:rPr>
-        <w:lastRenderedPageBreak/>
         <w:t>Не</w:t>
       </w:r>
       <w:r>
@@ -1300,7 +1291,7 @@
     </w:p>
     <w:p>
       <w:pPr>
-        <w:pStyle w:val="a3"/>
+        <w:pStyle w:val="ListParagraph"/>
         <w:numPr>
           <w:ilvl w:val="1"/>
           <w:numId w:val="4"/>
@@ -1369,7 +1360,7 @@
     </w:p>
     <w:p>
       <w:pPr>
-        <w:pStyle w:val="a3"/>
+        <w:pStyle w:val="ListParagraph"/>
         <w:numPr>
           <w:ilvl w:val="2"/>
           <w:numId w:val="4"/>
@@ -1386,7 +1377,6 @@
         </w:rPr>
         <w:t>@</w:t>
       </w:r>
-      <w:proofErr w:type="spellStart"/>
       <w:r>
         <w:rPr>
           <w:sz w:val="24"/>
@@ -1403,7 +1393,6 @@
         </w:rPr>
         <w:t>s</w:t>
       </w:r>
-      <w:proofErr w:type="spellEnd"/>
       <w:r>
         <w:rPr>
           <w:sz w:val="24"/>
@@ -1491,7 +1480,7 @@
     </w:p>
     <w:p>
       <w:pPr>
-        <w:pStyle w:val="a3"/>
+        <w:pStyle w:val="ListParagraph"/>
         <w:numPr>
           <w:ilvl w:val="3"/>
           <w:numId w:val="4"/>
@@ -1511,7 +1500,7 @@
     </w:p>
     <w:p>
       <w:pPr>
-        <w:pStyle w:val="a3"/>
+        <w:pStyle w:val="ListParagraph"/>
         <w:numPr>
           <w:ilvl w:val="0"/>
           <w:numId w:val="4"/>
@@ -1546,7 +1535,7 @@
     </w:p>
     <w:p>
       <w:pPr>
-        <w:pStyle w:val="a3"/>
+        <w:pStyle w:val="ListParagraph"/>
         <w:numPr>
           <w:ilvl w:val="1"/>
           <w:numId w:val="4"/>
@@ -1618,7 +1607,7 @@
     </w:p>
     <w:p>
       <w:pPr>
-        <w:pStyle w:val="a3"/>
+        <w:pStyle w:val="ListParagraph"/>
         <w:numPr>
           <w:ilvl w:val="2"/>
           <w:numId w:val="4"/>
@@ -1638,7 +1627,7 @@
     </w:p>
     <w:p>
       <w:pPr>
-        <w:pStyle w:val="a3"/>
+        <w:pStyle w:val="ListParagraph"/>
         <w:numPr>
           <w:ilvl w:val="1"/>
           <w:numId w:val="4"/>
@@ -1658,7 +1647,7 @@
     </w:p>
     <w:p>
       <w:pPr>
-        <w:pStyle w:val="a3"/>
+        <w:pStyle w:val="ListParagraph"/>
         <w:numPr>
           <w:ilvl w:val="2"/>
           <w:numId w:val="4"/>
@@ -1706,7 +1695,7 @@
     </w:p>
     <w:p>
       <w:pPr>
-        <w:pStyle w:val="a3"/>
+        <w:pStyle w:val="ListParagraph"/>
         <w:numPr>
           <w:ilvl w:val="1"/>
           <w:numId w:val="4"/>
@@ -1768,7 +1757,7 @@
     </w:p>
     <w:p>
       <w:pPr>
-        <w:pStyle w:val="a3"/>
+        <w:pStyle w:val="ListParagraph"/>
         <w:numPr>
           <w:ilvl w:val="2"/>
           <w:numId w:val="4"/>
@@ -1788,7 +1777,7 @@
     </w:p>
     <w:p>
       <w:pPr>
-        <w:pStyle w:val="a3"/>
+        <w:pStyle w:val="ListParagraph"/>
         <w:numPr>
           <w:ilvl w:val="1"/>
           <w:numId w:val="4"/>
@@ -1850,7 +1839,7 @@
     </w:p>
     <w:p>
       <w:pPr>
-        <w:pStyle w:val="a3"/>
+        <w:pStyle w:val="ListParagraph"/>
         <w:numPr>
           <w:ilvl w:val="1"/>
           <w:numId w:val="4"/>
@@ -1891,7 +1880,7 @@
     </w:p>
     <w:p>
       <w:pPr>
-        <w:pStyle w:val="a3"/>
+        <w:pStyle w:val="ListParagraph"/>
         <w:numPr>
           <w:ilvl w:val="2"/>
           <w:numId w:val="4"/>
@@ -1932,7 +1921,7 @@
     </w:p>
     <w:p>
       <w:pPr>
-        <w:pStyle w:val="a3"/>
+        <w:pStyle w:val="ListParagraph"/>
         <w:numPr>
           <w:ilvl w:val="2"/>
           <w:numId w:val="4"/>
@@ -1973,7 +1962,7 @@
     </w:p>
     <w:p>
       <w:pPr>
-        <w:pStyle w:val="a3"/>
+        <w:pStyle w:val="ListParagraph"/>
         <w:numPr>
           <w:ilvl w:val="1"/>
           <w:numId w:val="4"/>
@@ -2007,7 +1996,7 @@
     </w:p>
     <w:p>
       <w:pPr>
-        <w:pStyle w:val="a3"/>
+        <w:pStyle w:val="ListParagraph"/>
         <w:numPr>
           <w:ilvl w:val="2"/>
           <w:numId w:val="4"/>
@@ -2027,7 +2016,7 @@
     </w:p>
     <w:p>
       <w:pPr>
-        <w:pStyle w:val="a3"/>
+        <w:pStyle w:val="ListParagraph"/>
         <w:numPr>
           <w:ilvl w:val="2"/>
           <w:numId w:val="4"/>
@@ -2069,7 +2058,7 @@
     </w:p>
     <w:p>
       <w:pPr>
-        <w:pStyle w:val="a3"/>
+        <w:pStyle w:val="ListParagraph"/>
         <w:numPr>
           <w:ilvl w:val="1"/>
           <w:numId w:val="4"/>
@@ -2153,7 +2142,7 @@
     </w:p>
     <w:p>
       <w:pPr>
-        <w:pStyle w:val="a3"/>
+        <w:pStyle w:val="ListParagraph"/>
         <w:numPr>
           <w:ilvl w:val="0"/>
           <w:numId w:val="4"/>
@@ -2174,7 +2163,7 @@
     </w:p>
     <w:p>
       <w:pPr>
-        <w:pStyle w:val="a3"/>
+        <w:pStyle w:val="ListParagraph"/>
         <w:numPr>
           <w:ilvl w:val="1"/>
           <w:numId w:val="4"/>
@@ -2208,7 +2197,7 @@
     </w:p>
     <w:p>
       <w:pPr>
-        <w:pStyle w:val="a3"/>
+        <w:pStyle w:val="ListParagraph"/>
         <w:numPr>
           <w:ilvl w:val="1"/>
           <w:numId w:val="4"/>
@@ -2228,7 +2217,7 @@
     </w:p>
     <w:p>
       <w:pPr>
-        <w:pStyle w:val="a3"/>
+        <w:pStyle w:val="ListParagraph"/>
         <w:numPr>
           <w:ilvl w:val="1"/>
           <w:numId w:val="4"/>
@@ -2248,7 +2237,7 @@
     </w:p>
     <w:p>
       <w:pPr>
-        <w:pStyle w:val="a3"/>
+        <w:pStyle w:val="ListParagraph"/>
         <w:numPr>
           <w:ilvl w:val="1"/>
           <w:numId w:val="4"/>
@@ -2268,7 +2257,7 @@
     </w:p>
     <w:p>
       <w:pPr>
-        <w:pStyle w:val="a3"/>
+        <w:pStyle w:val="ListParagraph"/>
         <w:numPr>
           <w:ilvl w:val="1"/>
           <w:numId w:val="4"/>
@@ -2288,7 +2277,7 @@
     </w:p>
     <w:p>
       <w:pPr>
-        <w:pStyle w:val="a3"/>
+        <w:pStyle w:val="ListParagraph"/>
         <w:numPr>
           <w:ilvl w:val="1"/>
           <w:numId w:val="4"/>
@@ -2323,7 +2312,7 @@
     </w:p>
     <w:p>
       <w:pPr>
-        <w:pStyle w:val="a3"/>
+        <w:pStyle w:val="ListParagraph"/>
         <w:numPr>
           <w:ilvl w:val="0"/>
           <w:numId w:val="4"/>
@@ -2358,7 +2347,7 @@
     </w:p>
     <w:p>
       <w:pPr>
-        <w:pStyle w:val="a3"/>
+        <w:pStyle w:val="ListParagraph"/>
         <w:numPr>
           <w:ilvl w:val="1"/>
           <w:numId w:val="4"/>
@@ -2378,7 +2367,7 @@
     </w:p>
     <w:p>
       <w:pPr>
-        <w:pStyle w:val="a3"/>
+        <w:pStyle w:val="ListParagraph"/>
         <w:numPr>
           <w:ilvl w:val="1"/>
           <w:numId w:val="4"/>
@@ -2403,23 +2392,7 @@
           <w:sz w:val="24"/>
           <w:szCs w:val="24"/>
         </w:rPr>
-        <w:t xml:space="preserve"> содержащие только одно прикрепленное медиа (картинка, видео, </w:t>
-      </w:r>
-      <w:proofErr w:type="spellStart"/>
-      <w:r>
-        <w:rPr>
-          <w:sz w:val="24"/>
-          <w:szCs w:val="24"/>
-        </w:rPr>
-        <w:t>гифка</w:t>
-      </w:r>
-      <w:proofErr w:type="spellEnd"/>
-      <w:r>
-        <w:rPr>
-          <w:sz w:val="24"/>
-          <w:szCs w:val="24"/>
-        </w:rPr>
-        <w:t xml:space="preserve">, </w:t>
+        <w:t xml:space="preserve"> содержащие только одно прикрепленное медиа (картинка, видео, гифка, </w:t>
       </w:r>
       <w:r>
         <w:rPr>
@@ -2438,7 +2411,7 @@
     </w:p>
     <w:p>
       <w:pPr>
-        <w:pStyle w:val="a3"/>
+        <w:pStyle w:val="ListParagraph"/>
         <w:numPr>
           <w:ilvl w:val="2"/>
           <w:numId w:val="4"/>
@@ -2461,7 +2434,7 @@
     </w:p>
     <w:p>
       <w:pPr>
-        <w:pStyle w:val="a3"/>
+        <w:pStyle w:val="ListParagraph"/>
         <w:numPr>
           <w:ilvl w:val="2"/>
           <w:numId w:val="4"/>
@@ -2481,7 +2454,7 @@
     </w:p>
     <w:p>
       <w:pPr>
-        <w:pStyle w:val="a3"/>
+        <w:pStyle w:val="ListParagraph"/>
         <w:numPr>
           <w:ilvl w:val="1"/>
           <w:numId w:val="4"/>
@@ -2523,7 +2496,7 @@
     </w:p>
     <w:p>
       <w:pPr>
-        <w:pStyle w:val="a3"/>
+        <w:pStyle w:val="ListParagraph"/>
         <w:numPr>
           <w:ilvl w:val="1"/>
           <w:numId w:val="4"/>
@@ -2543,7 +2516,7 @@
     </w:p>
     <w:p>
       <w:pPr>
-        <w:pStyle w:val="a3"/>
+        <w:pStyle w:val="ListParagraph"/>
         <w:numPr>
           <w:ilvl w:val="1"/>
           <w:numId w:val="4"/>
@@ -2584,7 +2557,7 @@
     </w:p>
     <w:p>
       <w:pPr>
-        <w:pStyle w:val="a3"/>
+        <w:pStyle w:val="ListParagraph"/>
         <w:numPr>
           <w:ilvl w:val="1"/>
           <w:numId w:val="4"/>
@@ -2604,7 +2577,7 @@
     </w:p>
     <w:p>
       <w:pPr>
-        <w:pStyle w:val="a3"/>
+        <w:pStyle w:val="ListParagraph"/>
         <w:numPr>
           <w:ilvl w:val="1"/>
           <w:numId w:val="4"/>
@@ -2668,7 +2641,7 @@
     </w:p>
     <w:p>
       <w:pPr>
-        <w:pStyle w:val="a3"/>
+        <w:pStyle w:val="ListParagraph"/>
         <w:numPr>
           <w:ilvl w:val="1"/>
           <w:numId w:val="4"/>
@@ -2702,7 +2675,7 @@
     </w:p>
     <w:p>
       <w:pPr>
-        <w:pStyle w:val="a3"/>
+        <w:pStyle w:val="ListParagraph"/>
         <w:numPr>
           <w:ilvl w:val="1"/>
           <w:numId w:val="4"/>
@@ -2722,7 +2695,7 @@
     </w:p>
     <w:p>
       <w:pPr>
-        <w:pStyle w:val="a3"/>
+        <w:pStyle w:val="ListParagraph"/>
         <w:numPr>
           <w:ilvl w:val="2"/>
           <w:numId w:val="4"/>
@@ -2742,7 +2715,7 @@
     </w:p>
     <w:p>
       <w:pPr>
-        <w:pStyle w:val="a3"/>
+        <w:pStyle w:val="ListParagraph"/>
         <w:numPr>
           <w:ilvl w:val="2"/>
           <w:numId w:val="4"/>
@@ -2762,7 +2735,7 @@
     </w:p>
     <w:p>
       <w:pPr>
-        <w:pStyle w:val="a3"/>
+        <w:pStyle w:val="ListParagraph"/>
         <w:numPr>
           <w:ilvl w:val="1"/>
           <w:numId w:val="4"/>
@@ -2898,7 +2871,7 @@
     </w:p>
     <w:p>
       <w:pPr>
-        <w:pStyle w:val="a3"/>
+        <w:pStyle w:val="ListParagraph"/>
         <w:numPr>
           <w:ilvl w:val="1"/>
           <w:numId w:val="4"/>
@@ -2933,7 +2906,7 @@
     </w:p>
     <w:p>
       <w:pPr>
-        <w:pStyle w:val="a3"/>
+        <w:pStyle w:val="ListParagraph"/>
         <w:numPr>
           <w:ilvl w:val="0"/>
           <w:numId w:val="4"/>
@@ -2961,7 +2934,7 @@
     </w:p>
     <w:p>
       <w:pPr>
-        <w:pStyle w:val="a3"/>
+        <w:pStyle w:val="ListParagraph"/>
         <w:numPr>
           <w:ilvl w:val="1"/>
           <w:numId w:val="4"/>
@@ -2995,7 +2968,7 @@
     </w:p>
     <w:p>
       <w:pPr>
-        <w:pStyle w:val="a3"/>
+        <w:pStyle w:val="ListParagraph"/>
         <w:numPr>
           <w:ilvl w:val="1"/>
           <w:numId w:val="4"/>
@@ -3015,7 +2988,7 @@
     </w:p>
     <w:p>
       <w:pPr>
-        <w:pStyle w:val="a3"/>
+        <w:pStyle w:val="ListParagraph"/>
         <w:numPr>
           <w:ilvl w:val="1"/>
           <w:numId w:val="4"/>
@@ -3035,7 +3008,7 @@
     </w:p>
     <w:p>
       <w:pPr>
-        <w:pStyle w:val="a3"/>
+        <w:pStyle w:val="ListParagraph"/>
         <w:numPr>
           <w:ilvl w:val="1"/>
           <w:numId w:val="4"/>
@@ -3055,7 +3028,7 @@
     </w:p>
     <w:p>
       <w:pPr>
-        <w:pStyle w:val="a3"/>
+        <w:pStyle w:val="ListParagraph"/>
         <w:numPr>
           <w:ilvl w:val="1"/>
           <w:numId w:val="4"/>
@@ -3082,7 +3055,7 @@
     </w:p>
     <w:p>
       <w:pPr>
-        <w:pStyle w:val="a3"/>
+        <w:pStyle w:val="ListParagraph"/>
         <w:numPr>
           <w:ilvl w:val="2"/>
           <w:numId w:val="4"/>
@@ -3186,7 +3159,7 @@
     </w:p>
     <w:p>
       <w:pPr>
-        <w:pStyle w:val="a3"/>
+        <w:pStyle w:val="ListParagraph"/>
         <w:numPr>
           <w:ilvl w:val="1"/>
           <w:numId w:val="4"/>
@@ -3220,7 +3193,7 @@
     </w:p>
     <w:p>
       <w:pPr>
-        <w:pStyle w:val="a3"/>
+        <w:pStyle w:val="ListParagraph"/>
         <w:numPr>
           <w:ilvl w:val="1"/>
           <w:numId w:val="4"/>
@@ -3268,7 +3241,7 @@
     </w:p>
     <w:p>
       <w:pPr>
-        <w:pStyle w:val="a3"/>
+        <w:pStyle w:val="ListParagraph"/>
         <w:numPr>
           <w:ilvl w:val="1"/>
           <w:numId w:val="4"/>
@@ -3302,7 +3275,7 @@
     </w:p>
     <w:p>
       <w:pPr>
-        <w:pStyle w:val="a3"/>
+        <w:pStyle w:val="ListParagraph"/>
         <w:numPr>
           <w:ilvl w:val="2"/>
           <w:numId w:val="4"/>
@@ -3322,7 +3295,7 @@
     </w:p>
     <w:p>
       <w:pPr>
-        <w:pStyle w:val="a3"/>
+        <w:pStyle w:val="ListParagraph"/>
         <w:numPr>
           <w:ilvl w:val="2"/>
           <w:numId w:val="4"/>
@@ -3343,7 +3316,7 @@
     </w:p>
     <w:p>
       <w:pPr>
-        <w:pStyle w:val="a3"/>
+        <w:pStyle w:val="ListParagraph"/>
         <w:numPr>
           <w:ilvl w:val="0"/>
           <w:numId w:val="4"/>
@@ -3378,7 +3351,7 @@
     </w:p>
     <w:p>
       <w:pPr>
-        <w:pStyle w:val="a3"/>
+        <w:pStyle w:val="ListParagraph"/>
         <w:numPr>
           <w:ilvl w:val="1"/>
           <w:numId w:val="4"/>
@@ -3398,7 +3371,7 @@
     </w:p>
     <w:p>
       <w:pPr>
-        <w:pStyle w:val="a3"/>
+        <w:pStyle w:val="ListParagraph"/>
         <w:numPr>
           <w:ilvl w:val="1"/>
           <w:numId w:val="4"/>
@@ -3418,7 +3391,7 @@
     </w:p>
     <w:p>
       <w:pPr>
-        <w:pStyle w:val="a3"/>
+        <w:pStyle w:val="ListParagraph"/>
         <w:numPr>
           <w:ilvl w:val="1"/>
           <w:numId w:val="4"/>
@@ -3452,7 +3425,7 @@
     </w:p>
     <w:p>
       <w:pPr>
-        <w:pStyle w:val="a3"/>
+        <w:pStyle w:val="ListParagraph"/>
         <w:numPr>
           <w:ilvl w:val="1"/>
           <w:numId w:val="4"/>
@@ -3500,7 +3473,7 @@
     </w:p>
     <w:p>
       <w:pPr>
-        <w:pStyle w:val="a3"/>
+        <w:pStyle w:val="ListParagraph"/>
         <w:numPr>
           <w:ilvl w:val="1"/>
           <w:numId w:val="4"/>
@@ -3555,7 +3528,7 @@
     </w:p>
     <w:p>
       <w:pPr>
-        <w:pStyle w:val="a3"/>
+        <w:pStyle w:val="ListParagraph"/>
         <w:numPr>
           <w:ilvl w:val="1"/>
           <w:numId w:val="4"/>
@@ -3575,7 +3548,7 @@
     </w:p>
     <w:p>
       <w:pPr>
-        <w:pStyle w:val="a3"/>
+        <w:pStyle w:val="ListParagraph"/>
         <w:numPr>
           <w:ilvl w:val="2"/>
           <w:numId w:val="4"/>
@@ -3645,7 +3618,7 @@
     </w:p>
     <w:p>
       <w:pPr>
-        <w:pStyle w:val="a3"/>
+        <w:pStyle w:val="ListParagraph"/>
         <w:numPr>
           <w:ilvl w:val="2"/>
           <w:numId w:val="4"/>
@@ -3686,7 +3659,7 @@
     </w:p>
     <w:p>
       <w:pPr>
-        <w:pStyle w:val="a3"/>
+        <w:pStyle w:val="ListParagraph"/>
         <w:numPr>
           <w:ilvl w:val="1"/>
           <w:numId w:val="4"/>
@@ -3735,7 +3708,7 @@
     </w:p>
     <w:p>
       <w:pPr>
-        <w:pStyle w:val="a3"/>
+        <w:pStyle w:val="ListParagraph"/>
         <w:numPr>
           <w:ilvl w:val="0"/>
           <w:numId w:val="4"/>
@@ -3763,7 +3736,7 @@
     </w:p>
     <w:p>
       <w:pPr>
-        <w:pStyle w:val="a3"/>
+        <w:pStyle w:val="ListParagraph"/>
         <w:numPr>
           <w:ilvl w:val="1"/>
           <w:numId w:val="4"/>
@@ -3804,7 +3777,7 @@
     </w:p>
     <w:p>
       <w:pPr>
-        <w:pStyle w:val="a3"/>
+        <w:pStyle w:val="ListParagraph"/>
         <w:numPr>
           <w:ilvl w:val="2"/>
           <w:numId w:val="4"/>
@@ -3838,7 +3811,7 @@
     </w:p>
     <w:p>
       <w:pPr>
-        <w:pStyle w:val="a3"/>
+        <w:pStyle w:val="ListParagraph"/>
         <w:numPr>
           <w:ilvl w:val="1"/>
           <w:numId w:val="4"/>
@@ -3865,7 +3838,7 @@
     </w:p>
     <w:p>
       <w:pPr>
-        <w:pStyle w:val="a3"/>
+        <w:pStyle w:val="ListParagraph"/>
         <w:numPr>
           <w:ilvl w:val="1"/>
           <w:numId w:val="4"/>
@@ -3885,7 +3858,7 @@
     </w:p>
     <w:p>
       <w:pPr>
-        <w:pStyle w:val="a3"/>
+        <w:pStyle w:val="ListParagraph"/>
         <w:numPr>
           <w:ilvl w:val="2"/>
           <w:numId w:val="4"/>
@@ -3949,7 +3922,7 @@
     </w:p>
     <w:p>
       <w:pPr>
-        <w:pStyle w:val="a3"/>
+        <w:pStyle w:val="ListParagraph"/>
         <w:numPr>
           <w:ilvl w:val="2"/>
           <w:numId w:val="4"/>
@@ -3983,7 +3956,7 @@
     </w:p>
     <w:p>
       <w:pPr>
-        <w:pStyle w:val="a3"/>
+        <w:pStyle w:val="ListParagraph"/>
         <w:numPr>
           <w:ilvl w:val="2"/>
           <w:numId w:val="4"/>
@@ -4047,7 +4020,7 @@
     </w:p>
     <w:p>
       <w:pPr>
-        <w:pStyle w:val="a3"/>
+        <w:pStyle w:val="ListParagraph"/>
         <w:numPr>
           <w:ilvl w:val="2"/>
           <w:numId w:val="4"/>
@@ -4067,7 +4040,7 @@
     </w:p>
     <w:p>
       <w:pPr>
-        <w:pStyle w:val="a3"/>
+        <w:pStyle w:val="ListParagraph"/>
         <w:numPr>
           <w:ilvl w:val="2"/>
           <w:numId w:val="4"/>
@@ -4094,7 +4067,7 @@
     </w:p>
     <w:p>
       <w:pPr>
-        <w:pStyle w:val="a3"/>
+        <w:pStyle w:val="ListParagraph"/>
         <w:numPr>
           <w:ilvl w:val="2"/>
           <w:numId w:val="4"/>
@@ -4114,7 +4087,7 @@
     </w:p>
     <w:p>
       <w:pPr>
-        <w:pStyle w:val="a3"/>
+        <w:pStyle w:val="ListParagraph"/>
         <w:numPr>
           <w:ilvl w:val="2"/>
           <w:numId w:val="4"/>
@@ -4134,7 +4107,7 @@
     </w:p>
     <w:p>
       <w:pPr>
-        <w:pStyle w:val="a3"/>
+        <w:pStyle w:val="ListParagraph"/>
         <w:numPr>
           <w:ilvl w:val="2"/>
           <w:numId w:val="4"/>
@@ -4154,7 +4127,7 @@
     </w:p>
     <w:p>
       <w:pPr>
-        <w:pStyle w:val="a3"/>
+        <w:pStyle w:val="ListParagraph"/>
         <w:numPr>
           <w:ilvl w:val="2"/>
           <w:numId w:val="4"/>
@@ -4174,7 +4147,7 @@
     </w:p>
     <w:p>
       <w:pPr>
-        <w:pStyle w:val="a3"/>
+        <w:pStyle w:val="ListParagraph"/>
         <w:numPr>
           <w:ilvl w:val="2"/>
           <w:numId w:val="4"/>
@@ -4194,7 +4167,7 @@
     </w:p>
     <w:p>
       <w:pPr>
-        <w:pStyle w:val="a3"/>
+        <w:pStyle w:val="ListParagraph"/>
         <w:numPr>
           <w:ilvl w:val="2"/>
           <w:numId w:val="4"/>
@@ -4214,7 +4187,7 @@
     </w:p>
     <w:p>
       <w:pPr>
-        <w:pStyle w:val="a3"/>
+        <w:pStyle w:val="ListParagraph"/>
         <w:numPr>
           <w:ilvl w:val="2"/>
           <w:numId w:val="4"/>
@@ -4258,7 +4231,7 @@
     </w:p>
     <w:p>
       <w:pPr>
-        <w:pStyle w:val="a3"/>
+        <w:pStyle w:val="ListParagraph"/>
         <w:numPr>
           <w:ilvl w:val="0"/>
           <w:numId w:val="4"/>
@@ -4293,7 +4266,7 @@
     </w:p>
     <w:p>
       <w:pPr>
-        <w:pStyle w:val="a3"/>
+        <w:pStyle w:val="ListParagraph"/>
         <w:numPr>
           <w:ilvl w:val="1"/>
           <w:numId w:val="4"/>
@@ -4322,7 +4295,7 @@
     </w:p>
     <w:p>
       <w:pPr>
-        <w:pStyle w:val="a3"/>
+        <w:pStyle w:val="ListParagraph"/>
         <w:numPr>
           <w:ilvl w:val="1"/>
           <w:numId w:val="4"/>
@@ -4356,7 +4329,7 @@
     </w:p>
     <w:p>
       <w:pPr>
-        <w:pStyle w:val="a3"/>
+        <w:pStyle w:val="ListParagraph"/>
         <w:numPr>
           <w:ilvl w:val="1"/>
           <w:numId w:val="4"/>
@@ -4391,7 +4364,7 @@
     </w:p>
     <w:p>
       <w:pPr>
-        <w:pStyle w:val="a3"/>
+        <w:pStyle w:val="ListParagraph"/>
         <w:numPr>
           <w:ilvl w:val="2"/>
           <w:numId w:val="4"/>
@@ -4411,7 +4384,7 @@
     </w:p>
     <w:p>
       <w:pPr>
-        <w:pStyle w:val="a3"/>
+        <w:pStyle w:val="ListParagraph"/>
         <w:numPr>
           <w:ilvl w:val="2"/>
           <w:numId w:val="4"/>
@@ -4431,7 +4404,7 @@
     </w:p>
     <w:p>
       <w:pPr>
-        <w:pStyle w:val="a3"/>
+        <w:pStyle w:val="ListParagraph"/>
         <w:numPr>
           <w:ilvl w:val="2"/>
           <w:numId w:val="4"/>
@@ -4451,7 +4424,7 @@
     </w:p>
     <w:p>
       <w:pPr>
-        <w:pStyle w:val="a3"/>
+        <w:pStyle w:val="ListParagraph"/>
         <w:numPr>
           <w:ilvl w:val="1"/>
           <w:numId w:val="4"/>
@@ -4501,7 +4474,7 @@
     </w:p>
     <w:p>
       <w:pPr>
-        <w:pStyle w:val="a3"/>
+        <w:pStyle w:val="ListParagraph"/>
         <w:numPr>
           <w:ilvl w:val="0"/>
           <w:numId w:val="4"/>
@@ -4529,7 +4502,7 @@
     </w:p>
     <w:p>
       <w:pPr>
-        <w:pStyle w:val="a3"/>
+        <w:pStyle w:val="ListParagraph"/>
         <w:numPr>
           <w:ilvl w:val="1"/>
           <w:numId w:val="4"/>
@@ -4563,7 +4536,7 @@
     </w:p>
     <w:p>
       <w:pPr>
-        <w:pStyle w:val="a3"/>
+        <w:pStyle w:val="ListParagraph"/>
         <w:numPr>
           <w:ilvl w:val="1"/>
           <w:numId w:val="4"/>
@@ -4583,7 +4556,7 @@
     </w:p>
     <w:p>
       <w:pPr>
-        <w:pStyle w:val="a3"/>
+        <w:pStyle w:val="ListParagraph"/>
         <w:numPr>
           <w:ilvl w:val="2"/>
           <w:numId w:val="4"/>
@@ -4625,7 +4598,7 @@
     </w:p>
     <w:p>
       <w:pPr>
-        <w:pStyle w:val="a3"/>
+        <w:pStyle w:val="ListParagraph"/>
         <w:numPr>
           <w:ilvl w:val="2"/>
           <w:numId w:val="4"/>
@@ -4659,7 +4632,27 @@
     </w:p>
     <w:p>
       <w:pPr>
-        <w:pStyle w:val="a3"/>
+        <w:pStyle w:val="ListParagraph"/>
+        <w:numPr>
+          <w:ilvl w:val="2"/>
+          <w:numId w:val="4"/>
+        </w:numPr>
+        <w:rPr>
+          <w:sz w:val="24"/>
+          <w:szCs w:val="24"/>
+        </w:rPr>
+      </w:pPr>
+      <w:r>
+        <w:rPr>
+          <w:sz w:val="24"/>
+          <w:szCs w:val="24"/>
+        </w:rPr>
+        <w:t>Премьер-министр не имеет право превышать свои полномочия в любом виде</w:t>
+      </w:r>
+    </w:p>
+    <w:p>
+      <w:pPr>
+        <w:pStyle w:val="ListParagraph"/>
         <w:numPr>
           <w:ilvl w:val="1"/>
           <w:numId w:val="4"/>
@@ -4686,7 +4679,7 @@
     </w:p>
     <w:p>
       <w:pPr>
-        <w:pStyle w:val="a3"/>
+        <w:pStyle w:val="ListParagraph"/>
         <w:numPr>
           <w:ilvl w:val="1"/>
           <w:numId w:val="4"/>
@@ -4706,7 +4699,7 @@
     </w:p>
     <w:p>
       <w:pPr>
-        <w:pStyle w:val="a3"/>
+        <w:pStyle w:val="ListParagraph"/>
         <w:numPr>
           <w:ilvl w:val="1"/>
           <w:numId w:val="4"/>
@@ -4726,7 +4719,7 @@
     </w:p>
     <w:p>
       <w:pPr>
-        <w:pStyle w:val="a3"/>
+        <w:pStyle w:val="ListParagraph"/>
         <w:numPr>
           <w:ilvl w:val="2"/>
           <w:numId w:val="4"/>
@@ -4767,7 +4760,7 @@
     </w:p>
     <w:p>
       <w:pPr>
-        <w:pStyle w:val="a3"/>
+        <w:pStyle w:val="ListParagraph"/>
         <w:numPr>
           <w:ilvl w:val="2"/>
           <w:numId w:val="4"/>
@@ -4815,7 +4808,7 @@
     </w:p>
     <w:p>
       <w:pPr>
-        <w:pStyle w:val="a3"/>
+        <w:pStyle w:val="ListParagraph"/>
         <w:numPr>
           <w:ilvl w:val="1"/>
           <w:numId w:val="4"/>
@@ -4856,7 +4849,7 @@
     </w:p>
     <w:p>
       <w:pPr>
-        <w:pStyle w:val="a3"/>
+        <w:pStyle w:val="ListParagraph"/>
         <w:numPr>
           <w:ilvl w:val="2"/>
           <w:numId w:val="4"/>
@@ -4876,7 +4869,7 @@
     </w:p>
     <w:p>
       <w:pPr>
-        <w:pStyle w:val="a3"/>
+        <w:pStyle w:val="ListParagraph"/>
         <w:numPr>
           <w:ilvl w:val="1"/>
           <w:numId w:val="4"/>
@@ -4966,7 +4959,7 @@
     </w:p>
     <w:p>
       <w:pPr>
-        <w:pStyle w:val="a3"/>
+        <w:pStyle w:val="ListParagraph"/>
         <w:numPr>
           <w:ilvl w:val="2"/>
           <w:numId w:val="4"/>
@@ -4993,7 +4986,7 @@
     </w:p>
     <w:p>
       <w:pPr>
-        <w:pStyle w:val="a3"/>
+        <w:pStyle w:val="ListParagraph"/>
         <w:numPr>
           <w:ilvl w:val="2"/>
           <w:numId w:val="4"/>
@@ -5013,7 +5006,7 @@
     </w:p>
     <w:p>
       <w:pPr>
-        <w:pStyle w:val="a3"/>
+        <w:pStyle w:val="ListParagraph"/>
         <w:numPr>
           <w:ilvl w:val="1"/>
           <w:numId w:val="4"/>
@@ -5075,7 +5068,7 @@
     </w:p>
     <w:p>
       <w:pPr>
-        <w:pStyle w:val="a3"/>
+        <w:pStyle w:val="ListParagraph"/>
         <w:numPr>
           <w:ilvl w:val="2"/>
           <w:numId w:val="4"/>
@@ -5151,7 +5144,7 @@
     </w:p>
     <w:p>
       <w:pPr>
-        <w:pStyle w:val="a3"/>
+        <w:pStyle w:val="ListParagraph"/>
         <w:numPr>
           <w:ilvl w:val="2"/>
           <w:numId w:val="4"/>
@@ -5178,7 +5171,7 @@
     </w:p>
     <w:p>
       <w:pPr>
-        <w:pStyle w:val="a3"/>
+        <w:pStyle w:val="ListParagraph"/>
         <w:numPr>
           <w:ilvl w:val="1"/>
           <w:numId w:val="4"/>
@@ -5205,7 +5198,7 @@
     </w:p>
     <w:p>
       <w:pPr>
-        <w:pStyle w:val="a3"/>
+        <w:pStyle w:val="ListParagraph"/>
         <w:numPr>
           <w:ilvl w:val="1"/>
           <w:numId w:val="4"/>
@@ -5225,7 +5218,7 @@
     </w:p>
     <w:p>
       <w:pPr>
-        <w:pStyle w:val="a3"/>
+        <w:pStyle w:val="ListParagraph"/>
         <w:numPr>
           <w:ilvl w:val="2"/>
           <w:numId w:val="4"/>
@@ -5253,7 +5246,7 @@
     </w:p>
     <w:p>
       <w:pPr>
-        <w:pStyle w:val="a3"/>
+        <w:pStyle w:val="ListParagraph"/>
         <w:numPr>
           <w:ilvl w:val="2"/>
           <w:numId w:val="4"/>
@@ -5288,7 +5281,7 @@
     </w:p>
     <w:p>
       <w:pPr>
-        <w:pStyle w:val="a3"/>
+        <w:pStyle w:val="ListParagraph"/>
         <w:numPr>
           <w:ilvl w:val="1"/>
           <w:numId w:val="4"/>
@@ -5322,7 +5315,7 @@
     </w:p>
     <w:p>
       <w:pPr>
-        <w:pStyle w:val="a3"/>
+        <w:pStyle w:val="ListParagraph"/>
         <w:numPr>
           <w:ilvl w:val="1"/>
           <w:numId w:val="4"/>
@@ -5349,7 +5342,7 @@
     </w:p>
     <w:p>
       <w:pPr>
-        <w:pStyle w:val="a3"/>
+        <w:pStyle w:val="ListParagraph"/>
         <w:numPr>
           <w:ilvl w:val="1"/>
           <w:numId w:val="4"/>
@@ -5453,7 +5446,7 @@
     </w:p>
     <w:p>
       <w:pPr>
-        <w:pStyle w:val="a3"/>
+        <w:pStyle w:val="ListParagraph"/>
         <w:numPr>
           <w:ilvl w:val="2"/>
           <w:numId w:val="4"/>
@@ -6558,17 +6551,17 @@
     <w:lsdException w:name="Unresolved Mention" w:semiHidden="1" w:unhideWhenUsed="1"/>
     <w:lsdException w:name="Smart Link" w:semiHidden="1" w:unhideWhenUsed="1"/>
   </w:latentStyles>
-  <w:style w:type="paragraph" w:default="1" w:styleId="a">
+  <w:style w:type="paragraph" w:default="1" w:styleId="Normal">
     <w:name w:val="Normal"/>
     <w:qFormat/>
   </w:style>
-  <w:style w:type="character" w:default="1" w:styleId="a0">
+  <w:style w:type="character" w:default="1" w:styleId="DefaultParagraphFont">
     <w:name w:val="Default Paragraph Font"/>
     <w:uiPriority w:val="1"/>
     <w:semiHidden/>
     <w:unhideWhenUsed/>
   </w:style>
-  <w:style w:type="table" w:default="1" w:styleId="a1">
+  <w:style w:type="table" w:default="1" w:styleId="TableNormal">
     <w:name w:val="Normal Table"/>
     <w:uiPriority w:val="99"/>
     <w:semiHidden/>
@@ -6583,15 +6576,15 @@
       </w:tblCellMar>
     </w:tblPr>
   </w:style>
-  <w:style w:type="numbering" w:default="1" w:styleId="a2">
+  <w:style w:type="numbering" w:default="1" w:styleId="NoList">
     <w:name w:val="No List"/>
     <w:uiPriority w:val="99"/>
     <w:semiHidden/>
     <w:unhideWhenUsed/>
   </w:style>
-  <w:style w:type="paragraph" w:styleId="a3">
+  <w:style w:type="paragraph" w:styleId="ListParagraph">
     <w:name w:val="List Paragraph"/>
-    <w:basedOn w:val="a"/>
+    <w:basedOn w:val="Normal"/>
     <w:uiPriority w:val="34"/>
     <w:qFormat/>
     <w:rsid w:val="000234DB"/>

</xml_diff>